<commit_message>
cambiando formato y contenido del artículo
</commit_message>
<xml_diff>
--- a/articulo_Otp_Token.docx
+++ b/articulo_Otp_Token.docx
@@ -90,7 +90,27 @@
           <w:szCs w:val="18"/>
           <w:lang w:val="es-MX"/>
         </w:rPr>
-        <w:t>{daniel.mendez}</w:t>
+        <w:t>{</w:t>
+      </w:r>
+      <w:proofErr w:type="spellStart"/>
+      <w:proofErr w:type="gramStart"/>
+      <w:r>
+        <w:rPr>
+          <w:rFonts w:ascii="Times New Roman" w:hAnsi="Times New Roman"/>
+          <w:szCs w:val="18"/>
+          <w:lang w:val="es-MX"/>
+        </w:rPr>
+        <w:t>daniel.mendez</w:t>
+      </w:r>
+      <w:proofErr w:type="spellEnd"/>
+      <w:proofErr w:type="gramEnd"/>
+      <w:r>
+        <w:rPr>
+          <w:rFonts w:ascii="Times New Roman" w:hAnsi="Times New Roman"/>
+          <w:szCs w:val="18"/>
+          <w:lang w:val="es-MX"/>
+        </w:rPr>
+        <w:t>}</w:t>
       </w:r>
       <w:hyperlink r:id="rId9" w:history="1">
         <w:r>
@@ -381,7 +401,7 @@
           <w:rFonts w:ascii="Times New Roman" w:hAnsi="Times New Roman"/>
           <w:i w:val="0"/>
           <w:sz w:val="22"/>
-          <w:szCs w:val="20"/>
+          <w:szCs w:val="22"/>
         </w:rPr>
       </w:pPr>
       <w:r>
@@ -400,79 +420,83 @@
           <w:rFonts w:ascii="Times New Roman" w:hAnsi="Times New Roman"/>
           <w:i w:val="0"/>
           <w:sz w:val="22"/>
-          <w:szCs w:val="20"/>
-        </w:rPr>
-        <w:t xml:space="preserve">os usuarios de dispositivos modernos pueden comunicarse con personas en diferentes partes del mundo, </w:t>
-      </w:r>
-      <w:r>
-        <w:rPr>
-          <w:rStyle w:val="nfasissutil"/>
-          <w:rFonts w:ascii="Times New Roman" w:hAnsi="Times New Roman"/>
-          <w:i w:val="0"/>
-          <w:sz w:val="22"/>
-          <w:szCs w:val="20"/>
-        </w:rPr>
-        <w:t>acceso</w:t>
-      </w:r>
-      <w:r>
-        <w:rPr>
-          <w:rStyle w:val="nfasissutil"/>
-          <w:rFonts w:ascii="Times New Roman" w:hAnsi="Times New Roman"/>
-          <w:i w:val="0"/>
-          <w:sz w:val="22"/>
-          <w:szCs w:val="20"/>
-        </w:rPr>
-        <w:t xml:space="preserve"> a </w:t>
-      </w:r>
-      <w:r>
-        <w:rPr>
-          <w:rStyle w:val="nfasissutil"/>
-          <w:rFonts w:ascii="Times New Roman" w:hAnsi="Times New Roman"/>
-          <w:i w:val="0"/>
-          <w:sz w:val="22"/>
-          <w:szCs w:val="20"/>
-        </w:rPr>
-        <w:t>cuentas bancarias</w:t>
-      </w:r>
-      <w:r>
-        <w:rPr>
-          <w:rStyle w:val="nfasissutil"/>
-          <w:rFonts w:ascii="Times New Roman" w:hAnsi="Times New Roman"/>
-          <w:i w:val="0"/>
-          <w:sz w:val="22"/>
-          <w:szCs w:val="20"/>
-        </w:rPr>
-        <w:t xml:space="preserve"> desde la comodidad de su hogar</w:t>
-      </w:r>
-      <w:r>
-        <w:rPr>
-          <w:rStyle w:val="nfasissutil"/>
-          <w:rFonts w:ascii="Times New Roman" w:hAnsi="Times New Roman"/>
-          <w:i w:val="0"/>
-          <w:sz w:val="22"/>
-          <w:szCs w:val="20"/>
-        </w:rPr>
-        <w:t>, usar depósitos remotos con información valiosa</w:t>
-      </w:r>
-      <w:r>
-        <w:rPr>
-          <w:rStyle w:val="nfasissutil"/>
-          <w:rFonts w:ascii="Times New Roman" w:hAnsi="Times New Roman"/>
-          <w:i w:val="0"/>
-          <w:sz w:val="22"/>
-          <w:szCs w:val="20"/>
-        </w:rPr>
-        <w:t xml:space="preserve"> y varias cuentas en línea, etc. Sin embargo, esto es seguido por problemas de </w:t>
-      </w:r>
-      <w:r>
-        <w:rPr>
-          <w:rStyle w:val="nfasissutil"/>
-          <w:rFonts w:ascii="Times New Roman" w:hAnsi="Times New Roman"/>
-          <w:i w:val="0"/>
-          <w:sz w:val="22"/>
-          <w:szCs w:val="20"/>
-        </w:rPr>
-        <w:t>seguridad [</w:t>
+          <w:szCs w:val="22"/>
+        </w:rPr>
+        <w:t xml:space="preserve">os factores de la autenticación para los seres humanos se clasifican, generalmente en 3 casos: algo que el usuario es (ejemplo, la huella digital, patrón de retina), algo que el usuario tiene (ejemplo, tarjeta de identificación), algo que el usuario sabe (ejemplo, una contraseña, </w:t>
+      </w:r>
+      <w:r>
+        <w:rPr>
+          <w:rStyle w:val="nfasissutil"/>
+          <w:rFonts w:ascii="Times New Roman" w:hAnsi="Times New Roman"/>
+          <w:i w:val="0"/>
+          <w:sz w:val="22"/>
+          <w:szCs w:val="22"/>
+        </w:rPr>
+        <w:t>número de identificación personal</w:t>
+      </w:r>
+      <w:r>
+        <w:rPr>
+          <w:rStyle w:val="nfasissutil"/>
+          <w:rFonts w:ascii="Times New Roman" w:hAnsi="Times New Roman"/>
+          <w:i w:val="0"/>
+          <w:sz w:val="22"/>
+          <w:szCs w:val="22"/>
+        </w:rPr>
+        <w:t>)</w:t>
+      </w:r>
+      <w:r>
+        <w:rPr>
+          <w:rStyle w:val="nfasissutil"/>
+          <w:rFonts w:ascii="Times New Roman" w:hAnsi="Times New Roman"/>
+          <w:i w:val="0"/>
+          <w:sz w:val="22"/>
+          <w:szCs w:val="22"/>
+        </w:rPr>
+        <w:t>. La combinación de estos métodos es utilizada a menudo para realizar autenticaciones más robustas.</w:t>
+      </w:r>
+    </w:p>
+    <w:p>
+      <w:pPr>
+        <w:jc w:val="both"/>
+        <w:rPr>
+          <w:rStyle w:val="nfasissutil"/>
+          <w:rFonts w:ascii="Times New Roman" w:hAnsi="Times New Roman"/>
+          <w:i w:val="0"/>
+          <w:sz w:val="22"/>
+          <w:szCs w:val="22"/>
+        </w:rPr>
+      </w:pPr>
+    </w:p>
+    <w:p>
+      <w:pPr>
+        <w:jc w:val="both"/>
+        <w:rPr>
+          <w:rStyle w:val="nfasissutil"/>
+          <w:rFonts w:ascii="Times New Roman" w:hAnsi="Times New Roman"/>
+          <w:i w:val="0"/>
+          <w:sz w:val="22"/>
+          <w:szCs w:val="20"/>
+        </w:rPr>
+      </w:pPr>
+      <w:r>
+        <w:rPr>
+          <w:rStyle w:val="nfasissutil"/>
+          <w:rFonts w:ascii="Times New Roman" w:hAnsi="Times New Roman"/>
+          <w:i w:val="0"/>
+          <w:sz w:val="22"/>
+          <w:szCs w:val="20"/>
+        </w:rPr>
+        <w:t xml:space="preserve">Como bien es sabido hasta el momento </w:t>
+      </w:r>
+      <w:r>
+        <w:rPr>
+          <w:rStyle w:val="nfasissutil"/>
+          <w:rFonts w:ascii="Times New Roman" w:hAnsi="Times New Roman"/>
+          <w:i w:val="0"/>
+          <w:sz w:val="22"/>
+          <w:szCs w:val="20"/>
+        </w:rPr>
+        <w:t>el método más común es el mecanismo de autenticación basado en contraseñas [</w:t>
       </w:r>
       <w:r>
         <w:rPr>
@@ -495,26 +519,6 @@
         </w:rPr>
         <w:t>].</w:t>
       </w:r>
-      <w:r>
-        <w:rPr>
-          <w:rStyle w:val="nfasissutil"/>
-          <w:rFonts w:ascii="Times New Roman" w:hAnsi="Times New Roman"/>
-          <w:i w:val="0"/>
-          <w:sz w:val="22"/>
-          <w:szCs w:val="20"/>
-        </w:rPr>
-        <w:t xml:space="preserve"> Hasta el día de hoy todo sistema de protección de datos está basado sobre los conceptos de identificación y autentic</w:t>
-      </w:r>
-      <w:r>
-        <w:rPr>
-          <w:rStyle w:val="nfasissutil"/>
-          <w:rFonts w:ascii="Times New Roman" w:hAnsi="Times New Roman"/>
-          <w:i w:val="0"/>
-          <w:sz w:val="22"/>
-          <w:szCs w:val="20"/>
-        </w:rPr>
-        <w:t>ación.</w:t>
-      </w:r>
     </w:p>
     <w:p>
       <w:pPr>
@@ -527,6 +531,206 @@
           <w:szCs w:val="20"/>
         </w:rPr>
       </w:pPr>
+      <w:r>
+        <w:rPr>
+          <w:rStyle w:val="nfasissutil"/>
+          <w:rFonts w:ascii="Times New Roman" w:hAnsi="Times New Roman"/>
+          <w:i w:val="0"/>
+          <w:sz w:val="22"/>
+          <w:szCs w:val="20"/>
+        </w:rPr>
+        <w:t>El</w:t>
+      </w:r>
+      <w:r>
+        <w:rPr>
+          <w:rStyle w:val="nfasissutil"/>
+          <w:rFonts w:ascii="Times New Roman" w:hAnsi="Times New Roman"/>
+          <w:i w:val="0"/>
+          <w:sz w:val="22"/>
+          <w:szCs w:val="20"/>
+        </w:rPr>
+        <w:t xml:space="preserve"> problema que </w:t>
+      </w:r>
+      <w:r>
+        <w:rPr>
+          <w:rStyle w:val="nfasissutil"/>
+          <w:rFonts w:ascii="Times New Roman" w:hAnsi="Times New Roman"/>
+          <w:i w:val="0"/>
+          <w:sz w:val="22"/>
+          <w:szCs w:val="20"/>
+        </w:rPr>
+        <w:t xml:space="preserve">tiene </w:t>
+      </w:r>
+      <w:r>
+        <w:rPr>
+          <w:rStyle w:val="nfasissutil"/>
+          <w:rFonts w:ascii="Times New Roman" w:hAnsi="Times New Roman"/>
+          <w:i w:val="0"/>
+          <w:sz w:val="22"/>
+          <w:szCs w:val="20"/>
+        </w:rPr>
+        <w:t xml:space="preserve">este </w:t>
+      </w:r>
+      <w:r>
+        <w:rPr>
+          <w:rStyle w:val="nfasissutil"/>
+          <w:rFonts w:ascii="Times New Roman" w:hAnsi="Times New Roman"/>
+          <w:i w:val="0"/>
+          <w:sz w:val="22"/>
+          <w:szCs w:val="20"/>
+        </w:rPr>
+        <w:t>método</w:t>
+      </w:r>
+      <w:r>
+        <w:rPr>
+          <w:rStyle w:val="nfasissutil"/>
+          <w:rFonts w:ascii="Times New Roman" w:hAnsi="Times New Roman"/>
+          <w:i w:val="0"/>
+          <w:sz w:val="22"/>
+          <w:szCs w:val="20"/>
+        </w:rPr>
+        <w:t xml:space="preserve"> tan difundido en</w:t>
+      </w:r>
+      <w:r>
+        <w:rPr>
+          <w:rStyle w:val="nfasissutil"/>
+          <w:rFonts w:ascii="Times New Roman" w:hAnsi="Times New Roman"/>
+          <w:i w:val="0"/>
+          <w:sz w:val="22"/>
+          <w:szCs w:val="20"/>
+        </w:rPr>
+        <w:t xml:space="preserve"> los sistemas de información es </w:t>
+      </w:r>
+      <w:r>
+        <w:rPr>
+          <w:rStyle w:val="nfasissutil"/>
+          <w:rFonts w:ascii="Times New Roman" w:hAnsi="Times New Roman"/>
+          <w:i w:val="0"/>
+          <w:sz w:val="22"/>
+          <w:szCs w:val="20"/>
+        </w:rPr>
+        <w:t>que,</w:t>
+      </w:r>
+      <w:r>
+        <w:rPr>
+          <w:rStyle w:val="nfasissutil"/>
+          <w:rFonts w:ascii="Times New Roman" w:hAnsi="Times New Roman"/>
+          <w:i w:val="0"/>
+          <w:sz w:val="22"/>
+          <w:szCs w:val="20"/>
+        </w:rPr>
+        <w:t xml:space="preserve"> con el incremento de las cantidades de cuentas de usuarios</w:t>
+      </w:r>
+      <w:r>
+        <w:rPr>
+          <w:rStyle w:val="nfasissutil"/>
+          <w:rFonts w:ascii="Times New Roman" w:hAnsi="Times New Roman"/>
+          <w:i w:val="0"/>
+          <w:sz w:val="22"/>
+          <w:szCs w:val="20"/>
+        </w:rPr>
+        <w:t xml:space="preserve">, </w:t>
+      </w:r>
+      <w:r>
+        <w:rPr>
+          <w:rStyle w:val="nfasissutil"/>
+          <w:rFonts w:ascii="Times New Roman" w:hAnsi="Times New Roman"/>
+          <w:i w:val="0"/>
+          <w:sz w:val="22"/>
+          <w:szCs w:val="20"/>
+        </w:rPr>
+        <w:t xml:space="preserve">a estos se </w:t>
+      </w:r>
+      <w:r>
+        <w:rPr>
+          <w:rStyle w:val="nfasissutil"/>
+          <w:rFonts w:ascii="Times New Roman" w:hAnsi="Times New Roman"/>
+          <w:i w:val="0"/>
+          <w:sz w:val="22"/>
+          <w:szCs w:val="20"/>
+        </w:rPr>
+        <w:t>les dificulta recordar</w:t>
+      </w:r>
+      <w:r>
+        <w:rPr>
+          <w:rStyle w:val="nfasissutil"/>
+          <w:rFonts w:ascii="Times New Roman" w:hAnsi="Times New Roman"/>
+          <w:i w:val="0"/>
+          <w:sz w:val="22"/>
+          <w:szCs w:val="20"/>
+        </w:rPr>
+        <w:t>los</w:t>
+      </w:r>
+      <w:r>
+        <w:rPr>
+          <w:rStyle w:val="nfasissutil"/>
+          <w:rFonts w:ascii="Times New Roman" w:hAnsi="Times New Roman"/>
+          <w:i w:val="0"/>
+          <w:sz w:val="22"/>
+          <w:szCs w:val="20"/>
+        </w:rPr>
+        <w:t xml:space="preserve"> por lo </w:t>
+      </w:r>
+      <w:r>
+        <w:rPr>
+          <w:rStyle w:val="nfasissutil"/>
+          <w:rFonts w:ascii="Times New Roman" w:hAnsi="Times New Roman"/>
+          <w:i w:val="0"/>
+          <w:sz w:val="22"/>
+          <w:szCs w:val="20"/>
+        </w:rPr>
+        <w:t xml:space="preserve">que guardan sus credenciales </w:t>
+      </w:r>
+      <w:r>
+        <w:rPr>
+          <w:rStyle w:val="nfasissutil"/>
+          <w:rFonts w:ascii="Times New Roman" w:hAnsi="Times New Roman"/>
+          <w:i w:val="0"/>
+          <w:sz w:val="22"/>
+          <w:szCs w:val="20"/>
+        </w:rPr>
+        <w:t xml:space="preserve">en exploradores o aplicaciones, lo que </w:t>
+      </w:r>
+      <w:r>
+        <w:rPr>
+          <w:rStyle w:val="nfasissutil"/>
+          <w:rFonts w:ascii="Times New Roman" w:hAnsi="Times New Roman"/>
+          <w:i w:val="0"/>
+          <w:sz w:val="22"/>
+          <w:szCs w:val="20"/>
+        </w:rPr>
+        <w:t>reduce en gran medida la</w:t>
+      </w:r>
+      <w:r>
+        <w:rPr>
+          <w:rStyle w:val="nfasissutil"/>
+          <w:rFonts w:ascii="Times New Roman" w:hAnsi="Times New Roman"/>
+          <w:i w:val="0"/>
+          <w:sz w:val="22"/>
+          <w:szCs w:val="20"/>
+        </w:rPr>
+        <w:t xml:space="preserve"> protección</w:t>
+      </w:r>
+      <w:r>
+        <w:rPr>
+          <w:rStyle w:val="nfasissutil"/>
+          <w:rFonts w:ascii="Times New Roman" w:hAnsi="Times New Roman"/>
+          <w:i w:val="0"/>
+          <w:sz w:val="22"/>
+          <w:szCs w:val="20"/>
+        </w:rPr>
+        <w:t xml:space="preserve"> de las mismas</w:t>
+      </w:r>
+      <w:r>
+        <w:rPr>
+          <w:rStyle w:val="nfasissutil"/>
+          <w:rFonts w:ascii="Times New Roman" w:hAnsi="Times New Roman"/>
+          <w:i w:val="0"/>
+          <w:sz w:val="22"/>
+          <w:szCs w:val="20"/>
+        </w:rPr>
+        <w:t>.</w:t>
+      </w:r>
     </w:p>
     <w:p>
       <w:pPr>
@@ -539,25 +743,67 @@
           <w:szCs w:val="20"/>
         </w:rPr>
       </w:pPr>
-      <w:r>
-        <w:rPr>
-          <w:rStyle w:val="nfasissutil"/>
-          <w:rFonts w:ascii="Times New Roman" w:hAnsi="Times New Roman"/>
-          <w:i w:val="0"/>
-          <w:sz w:val="22"/>
-          <w:szCs w:val="20"/>
-        </w:rPr>
-        <w:t xml:space="preserve">Como bien es sabido hasta el momento </w:t>
-      </w:r>
-      <w:r>
-        <w:rPr>
-          <w:rStyle w:val="nfasissutil"/>
-          <w:rFonts w:ascii="Times New Roman" w:hAnsi="Times New Roman"/>
-          <w:i w:val="0"/>
-          <w:sz w:val="22"/>
-          <w:szCs w:val="20"/>
-        </w:rPr>
-        <w:t>el método más común es el mecanismo de autenticación basado en contraseñas [</w:t>
+    </w:p>
+    <w:p>
+      <w:pPr>
+        <w:jc w:val="both"/>
+        <w:rPr>
+          <w:rStyle w:val="nfasissutil"/>
+          <w:rFonts w:ascii="Times New Roman" w:hAnsi="Times New Roman"/>
+          <w:i w:val="0"/>
+          <w:sz w:val="22"/>
+          <w:szCs w:val="20"/>
+        </w:rPr>
+      </w:pPr>
+      <w:r>
+        <w:rPr>
+          <w:rStyle w:val="nfasissutil"/>
+          <w:rFonts w:ascii="Times New Roman" w:hAnsi="Times New Roman"/>
+          <w:i w:val="0"/>
+          <w:sz w:val="22"/>
+          <w:szCs w:val="20"/>
+        </w:rPr>
+        <w:t>Otra forma de lidiar con el inconveniente de la autenticación para el usuario</w:t>
+      </w:r>
+      <w:r>
+        <w:rPr>
+          <w:rStyle w:val="nfasissutil"/>
+          <w:rFonts w:ascii="Times New Roman" w:hAnsi="Times New Roman"/>
+          <w:i w:val="0"/>
+          <w:sz w:val="22"/>
+          <w:szCs w:val="20"/>
+        </w:rPr>
+        <w:t>,</w:t>
+      </w:r>
+      <w:r>
+        <w:rPr>
+          <w:rStyle w:val="nfasissutil"/>
+          <w:rFonts w:ascii="Times New Roman" w:hAnsi="Times New Roman"/>
+          <w:i w:val="0"/>
+          <w:sz w:val="22"/>
+          <w:szCs w:val="20"/>
+        </w:rPr>
+        <w:t xml:space="preserve"> es mediante el uso de los </w:t>
+      </w:r>
+      <w:r>
+        <w:rPr>
+          <w:rStyle w:val="nfasissutil"/>
+          <w:rFonts w:ascii="Times New Roman" w:hAnsi="Times New Roman"/>
+          <w:i w:val="0"/>
+          <w:sz w:val="22"/>
+          <w:szCs w:val="20"/>
+        </w:rPr>
+        <w:t xml:space="preserve">mensajes de texto </w:t>
+      </w:r>
+      <w:r>
+        <w:rPr>
+          <w:rStyle w:val="nfasissutil"/>
+          <w:rFonts w:ascii="Times New Roman" w:hAnsi="Times New Roman"/>
+          <w:i w:val="0"/>
+          <w:sz w:val="22"/>
+          <w:szCs w:val="20"/>
+        </w:rPr>
+        <w:t>(</w:t>
       </w:r>
       <w:r>
         <w:rPr>
@@ -568,17 +814,127 @@
           <w:sz w:val="22"/>
           <w:szCs w:val="20"/>
         </w:rPr>
-        <w:t>2</w:t>
-      </w:r>
-      <w:r>
-        <w:rPr>
-          <w:rStyle w:val="nfasissutil"/>
-          <w:rFonts w:ascii="Times New Roman" w:hAnsi="Times New Roman"/>
-          <w:i w:val="0"/>
-          <w:sz w:val="22"/>
-          <w:szCs w:val="20"/>
-        </w:rPr>
-        <w:t>].</w:t>
+        <w:t>SMS</w:t>
+      </w:r>
+      <w:r>
+        <w:rPr>
+          <w:rStyle w:val="nfasissutil"/>
+          <w:rFonts w:ascii="Times New Roman" w:hAnsi="Times New Roman"/>
+          <w:i w:val="0"/>
+          <w:sz w:val="22"/>
+          <w:szCs w:val="20"/>
+        </w:rPr>
+        <w:t>)</w:t>
+      </w:r>
+      <w:r>
+        <w:rPr>
+          <w:rStyle w:val="nfasissutil"/>
+          <w:rFonts w:ascii="Times New Roman" w:hAnsi="Times New Roman"/>
+          <w:i w:val="0"/>
+          <w:sz w:val="22"/>
+          <w:szCs w:val="20"/>
+        </w:rPr>
+        <w:t xml:space="preserve"> </w:t>
+      </w:r>
+      <w:r>
+        <w:rPr>
+          <w:rStyle w:val="nfasissutil"/>
+          <w:rFonts w:ascii="Times New Roman" w:hAnsi="Times New Roman"/>
+          <w:i w:val="0"/>
+          <w:sz w:val="22"/>
+          <w:szCs w:val="20"/>
+        </w:rPr>
+        <w:t>que es un</w:t>
+      </w:r>
+      <w:r>
+        <w:rPr>
+          <w:rStyle w:val="nfasissutil"/>
+          <w:rFonts w:ascii="Times New Roman" w:hAnsi="Times New Roman"/>
+          <w:i w:val="0"/>
+          <w:sz w:val="22"/>
+          <w:szCs w:val="20"/>
+        </w:rPr>
+        <w:t xml:space="preserve"> </w:t>
+      </w:r>
+      <w:r>
+        <w:rPr>
+          <w:rStyle w:val="nfasissutil"/>
+          <w:rFonts w:ascii="Times New Roman" w:hAnsi="Times New Roman"/>
+          <w:i w:val="0"/>
+          <w:sz w:val="22"/>
+          <w:szCs w:val="20"/>
+        </w:rPr>
+        <w:t>servicio muy popular en los teléfonos</w:t>
+      </w:r>
+      <w:r>
+        <w:rPr>
+          <w:rStyle w:val="nfasissutil"/>
+          <w:rFonts w:ascii="Times New Roman" w:hAnsi="Times New Roman"/>
+          <w:i w:val="0"/>
+          <w:sz w:val="22"/>
+          <w:szCs w:val="20"/>
+        </w:rPr>
+        <w:t>.</w:t>
+      </w:r>
+      <w:r>
+        <w:rPr>
+          <w:rStyle w:val="nfasissutil"/>
+          <w:rFonts w:ascii="Times New Roman" w:hAnsi="Times New Roman"/>
+          <w:i w:val="0"/>
+          <w:sz w:val="22"/>
+          <w:szCs w:val="20"/>
+        </w:rPr>
+        <w:t xml:space="preserve"> </w:t>
+      </w:r>
+      <w:r>
+        <w:rPr>
+          <w:rStyle w:val="nfasissutil"/>
+          <w:rFonts w:ascii="Times New Roman" w:hAnsi="Times New Roman"/>
+          <w:i w:val="0"/>
+          <w:sz w:val="22"/>
+          <w:szCs w:val="20"/>
+        </w:rPr>
+        <w:t xml:space="preserve">El </w:t>
+      </w:r>
+      <w:r>
+        <w:rPr>
+          <w:rStyle w:val="nfasissutil"/>
+          <w:rFonts w:ascii="Times New Roman" w:hAnsi="Times New Roman"/>
+          <w:i w:val="0"/>
+          <w:sz w:val="22"/>
+          <w:szCs w:val="20"/>
+        </w:rPr>
+        <w:t>SMS</w:t>
+      </w:r>
+      <w:r>
+        <w:rPr>
+          <w:rStyle w:val="nfasissutil"/>
+          <w:rFonts w:ascii="Times New Roman" w:hAnsi="Times New Roman"/>
+          <w:i w:val="0"/>
+          <w:sz w:val="22"/>
+          <w:szCs w:val="20"/>
+        </w:rPr>
+        <w:t xml:space="preserve"> es utilizado en aplicaciones de la vida diaria incluidas comercio móvil, banca electrónica, </w:t>
+      </w:r>
+      <w:r>
+        <w:rPr>
+          <w:rStyle w:val="nfasissutil"/>
+          <w:rFonts w:ascii="Times New Roman" w:hAnsi="Times New Roman"/>
+          <w:i w:val="0"/>
+          <w:sz w:val="22"/>
+          <w:szCs w:val="20"/>
+        </w:rPr>
+        <w:t>etc. [6</w:t>
+      </w:r>
+      <w:r>
+        <w:rPr>
+          <w:rStyle w:val="nfasissutil"/>
+          <w:rFonts w:ascii="Times New Roman" w:hAnsi="Times New Roman"/>
+          <w:i w:val="0"/>
+          <w:sz w:val="22"/>
+          <w:szCs w:val="20"/>
+        </w:rPr>
+        <w:t>]</w:t>
       </w:r>
     </w:p>
     <w:p>
@@ -600,57 +956,77 @@
           <w:sz w:val="22"/>
           <w:szCs w:val="20"/>
         </w:rPr>
-        <w:t>El problema que sigue a este mecanismo tan difundido en los sistemas de información es: con el incremento de las cantidades de cuentas de usuarios</w:t>
-      </w:r>
-      <w:r>
-        <w:rPr>
-          <w:rStyle w:val="nfasissutil"/>
-          <w:rFonts w:ascii="Times New Roman" w:hAnsi="Times New Roman"/>
-          <w:i w:val="0"/>
-          <w:sz w:val="22"/>
-          <w:szCs w:val="20"/>
-        </w:rPr>
-        <w:t>, lo que les dificulta recordar por lo que prefieren guardar sus credenciales (</w:t>
-      </w:r>
-      <w:r>
-        <w:rPr>
-          <w:rStyle w:val="nfasissutil"/>
-          <w:rFonts w:ascii="Times New Roman" w:hAnsi="Times New Roman"/>
-          <w:i w:val="0"/>
-          <w:sz w:val="22"/>
-          <w:szCs w:val="20"/>
-        </w:rPr>
-        <w:t xml:space="preserve">usuario, </w:t>
-      </w:r>
-      <w:r>
-        <w:rPr>
-          <w:rStyle w:val="nfasissutil"/>
-          <w:rFonts w:ascii="Times New Roman" w:hAnsi="Times New Roman"/>
-          <w:i w:val="0"/>
-          <w:sz w:val="22"/>
-          <w:szCs w:val="20"/>
-        </w:rPr>
-        <w:t xml:space="preserve">contraseña) en exploradores o aplicaciones, lo que </w:t>
-      </w:r>
-      <w:r>
-        <w:rPr>
-          <w:rStyle w:val="nfasissutil"/>
-          <w:rFonts w:ascii="Times New Roman" w:hAnsi="Times New Roman"/>
-          <w:i w:val="0"/>
-          <w:sz w:val="22"/>
-          <w:szCs w:val="20"/>
-        </w:rPr>
-        <w:t>reduce en gran medida el mecanismo de protección basado en contraseñas porque el acceso a las cuentas del usuario está disponible para cualquier persona que pueda obtener el dispositivo o acceder al explorador donde se encuentran almacenadas las credencial</w:t>
-      </w:r>
-      <w:r>
-        <w:rPr>
-          <w:rStyle w:val="nfasissutil"/>
-          <w:rFonts w:ascii="Times New Roman" w:hAnsi="Times New Roman"/>
-          <w:i w:val="0"/>
-          <w:sz w:val="22"/>
-          <w:szCs w:val="20"/>
-        </w:rPr>
-        <w:t>es.</w:t>
+        <w:t xml:space="preserve">Autenticación basada en Tokens es dada como una opción para elevar el factor de seguridad de las aplicaciones, </w:t>
+      </w:r>
+      <w:r>
+        <w:rPr>
+          <w:rStyle w:val="nfasissutil"/>
+          <w:rFonts w:ascii="Times New Roman" w:hAnsi="Times New Roman"/>
+          <w:i w:val="0"/>
+          <w:sz w:val="22"/>
+          <w:szCs w:val="20"/>
+        </w:rPr>
+        <w:t>ya que estos utilizan un dispositivo adicional que genera una clave, ya sea numérica o alfanumérica</w:t>
+      </w:r>
+      <w:r>
+        <w:rPr>
+          <w:rStyle w:val="nfasissutil"/>
+          <w:rFonts w:ascii="Times New Roman" w:hAnsi="Times New Roman"/>
+          <w:i w:val="0"/>
+          <w:sz w:val="22"/>
+          <w:szCs w:val="20"/>
+        </w:rPr>
+        <w:t xml:space="preserve"> este tipo de autenticación también entra en la categoría de</w:t>
+      </w:r>
+      <w:r>
+        <w:rPr>
+          <w:rStyle w:val="nfasissutil"/>
+          <w:rFonts w:ascii="Times New Roman" w:hAnsi="Times New Roman"/>
+          <w:i w:val="0"/>
+          <w:sz w:val="22"/>
+          <w:szCs w:val="20"/>
+        </w:rPr>
+        <w:t xml:space="preserve"> 2 factores</w:t>
+      </w:r>
+      <w:r>
+        <w:rPr>
+          <w:rStyle w:val="nfasissutil"/>
+          <w:rFonts w:ascii="Times New Roman" w:hAnsi="Times New Roman"/>
+          <w:i w:val="0"/>
+          <w:sz w:val="22"/>
+          <w:szCs w:val="20"/>
+        </w:rPr>
+        <w:t xml:space="preserve"> [</w:t>
+      </w:r>
+      <w:r>
+        <w:rPr>
+          <w:rStyle w:val="nfasissutil"/>
+          <w:rFonts w:ascii="Times New Roman" w:hAnsi="Times New Roman"/>
+          <w:i w:val="0"/>
+          <w:sz w:val="22"/>
+          <w:szCs w:val="20"/>
+        </w:rPr>
+        <w:t>4</w:t>
+      </w:r>
+      <w:r>
+        <w:rPr>
+          <w:rStyle w:val="nfasissutil"/>
+          <w:rFonts w:ascii="Times New Roman" w:hAnsi="Times New Roman"/>
+          <w:i w:val="0"/>
+          <w:sz w:val="22"/>
+          <w:szCs w:val="20"/>
+        </w:rPr>
+        <w:t>]</w:t>
+      </w:r>
+      <w:r>
+        <w:rPr>
+          <w:rStyle w:val="nfasissutil"/>
+          <w:rFonts w:ascii="Times New Roman" w:hAnsi="Times New Roman"/>
+          <w:i w:val="0"/>
+          <w:sz w:val="22"/>
+          <w:szCs w:val="20"/>
+        </w:rPr>
+        <w:t>.</w:t>
       </w:r>
     </w:p>
     <w:p>
@@ -664,475 +1040,25 @@
           <w:szCs w:val="20"/>
         </w:rPr>
       </w:pPr>
-    </w:p>
-    <w:p>
-      <w:pPr>
-        <w:jc w:val="both"/>
-        <w:rPr>
-          <w:rStyle w:val="nfasissutil"/>
-          <w:rFonts w:ascii="Times New Roman" w:hAnsi="Times New Roman"/>
-          <w:i w:val="0"/>
-          <w:sz w:val="22"/>
-          <w:szCs w:val="20"/>
-        </w:rPr>
-      </w:pPr>
-      <w:r>
-        <w:rPr>
-          <w:rStyle w:val="nfasissutil"/>
-          <w:rFonts w:ascii="Times New Roman" w:hAnsi="Times New Roman"/>
-          <w:i w:val="0"/>
-          <w:sz w:val="22"/>
-          <w:szCs w:val="20"/>
-        </w:rPr>
-        <w:t xml:space="preserve">Una solución para esta clase de problemas es el sistema de autenticación de dos factores, </w:t>
-      </w:r>
-      <w:r>
-        <w:rPr>
-          <w:rStyle w:val="nfasissutil"/>
-          <w:rFonts w:ascii="Times New Roman" w:hAnsi="Times New Roman"/>
-          <w:i w:val="0"/>
-          <w:sz w:val="22"/>
-          <w:szCs w:val="20"/>
-        </w:rPr>
-        <w:t>usando un simple uso</w:t>
-      </w:r>
-      <w:r>
-        <w:rPr>
-          <w:rStyle w:val="nfasissutil"/>
-          <w:rFonts w:ascii="Times New Roman" w:hAnsi="Times New Roman"/>
-          <w:i w:val="0"/>
-          <w:sz w:val="22"/>
-          <w:szCs w:val="20"/>
-        </w:rPr>
-        <w:t>.</w:t>
-      </w:r>
-      <w:r>
-        <w:rPr>
-          <w:rStyle w:val="nfasissutil"/>
-          <w:rFonts w:ascii="Times New Roman" w:hAnsi="Times New Roman"/>
-          <w:i w:val="0"/>
-          <w:sz w:val="22"/>
-          <w:szCs w:val="20"/>
-        </w:rPr>
-        <w:t xml:space="preserve"> Ahora mismo la autenticación de dos factores es extensamente </w:t>
-      </w:r>
-      <w:r>
-        <w:rPr>
-          <w:rStyle w:val="nfasissutil"/>
-          <w:rFonts w:ascii="Times New Roman" w:hAnsi="Times New Roman"/>
-          <w:i w:val="0"/>
-          <w:sz w:val="22"/>
-          <w:szCs w:val="20"/>
-        </w:rPr>
-        <w:t>usada</w:t>
-      </w:r>
-      <w:r>
-        <w:rPr>
-          <w:rStyle w:val="nfasissutil"/>
-          <w:rFonts w:ascii="Times New Roman" w:hAnsi="Times New Roman"/>
-          <w:i w:val="0"/>
-          <w:sz w:val="22"/>
-          <w:szCs w:val="20"/>
-        </w:rPr>
-        <w:t xml:space="preserve"> para proveer acceso a la banca en línea</w:t>
-      </w:r>
-      <w:r>
-        <w:rPr>
-          <w:rStyle w:val="nfasissutil"/>
-          <w:rFonts w:ascii="Times New Roman" w:hAnsi="Times New Roman"/>
-          <w:i w:val="0"/>
-          <w:sz w:val="22"/>
-          <w:szCs w:val="20"/>
-        </w:rPr>
-        <w:t>, compras en</w:t>
-      </w:r>
-      <w:r>
-        <w:rPr>
-          <w:rStyle w:val="nfasissutil"/>
-          <w:rFonts w:ascii="Times New Roman" w:hAnsi="Times New Roman"/>
-          <w:i w:val="0"/>
-          <w:sz w:val="22"/>
-          <w:szCs w:val="20"/>
-        </w:rPr>
-        <w:t xml:space="preserve"> internet, redes sociales, </w:t>
-      </w:r>
-      <w:r>
-        <w:rPr>
-          <w:rStyle w:val="nfasissutil"/>
-          <w:rFonts w:ascii="Times New Roman" w:hAnsi="Times New Roman"/>
-          <w:i w:val="0"/>
-          <w:sz w:val="22"/>
-          <w:szCs w:val="20"/>
-        </w:rPr>
-        <w:t>etc. [</w:t>
-      </w:r>
-      <w:r>
-        <w:rPr>
-          <w:rStyle w:val="nfasissutil"/>
-          <w:rFonts w:ascii="Times New Roman" w:hAnsi="Times New Roman"/>
-          <w:i w:val="0"/>
-          <w:sz w:val="22"/>
-          <w:szCs w:val="20"/>
-        </w:rPr>
-        <w:t>2</w:t>
-      </w:r>
-      <w:r>
-        <w:rPr>
-          <w:rStyle w:val="nfasissutil"/>
-          <w:rFonts w:ascii="Times New Roman" w:hAnsi="Times New Roman"/>
-          <w:i w:val="0"/>
-          <w:sz w:val="22"/>
-          <w:szCs w:val="20"/>
-        </w:rPr>
-        <w:t>]</w:t>
-      </w:r>
-    </w:p>
-    <w:p>
-      <w:pPr>
-        <w:jc w:val="both"/>
-        <w:rPr>
-          <w:rStyle w:val="nfasissutil"/>
-          <w:rFonts w:ascii="Times New Roman" w:hAnsi="Times New Roman"/>
-          <w:i w:val="0"/>
-          <w:sz w:val="22"/>
-          <w:szCs w:val="20"/>
-        </w:rPr>
-      </w:pPr>
-    </w:p>
-    <w:p>
-      <w:pPr>
-        <w:jc w:val="both"/>
-        <w:rPr>
-          <w:rStyle w:val="nfasissutil"/>
-          <w:rFonts w:ascii="Times New Roman" w:hAnsi="Times New Roman"/>
-          <w:i w:val="0"/>
-          <w:sz w:val="22"/>
-          <w:szCs w:val="20"/>
-        </w:rPr>
-      </w:pPr>
-      <w:r>
-        <w:rPr>
-          <w:rStyle w:val="nfasissutil"/>
-          <w:rFonts w:ascii="Times New Roman" w:hAnsi="Times New Roman"/>
-          <w:i w:val="0"/>
-          <w:sz w:val="22"/>
-          <w:szCs w:val="20"/>
-        </w:rPr>
-        <w:t>Otra forma de lidiar con el inconveniente de la autenticación para el usuario es mediante el uso de los Short Message Service (</w:t>
-      </w:r>
-      <w:r>
-        <w:rPr>
-          <w:rStyle w:val="nfasissutil"/>
-          <w:rFonts w:ascii="Times New Roman" w:hAnsi="Times New Roman"/>
-          <w:b/>
-          <w:i w:val="0"/>
-          <w:sz w:val="22"/>
-          <w:szCs w:val="20"/>
-        </w:rPr>
-        <w:t>SMS</w:t>
-      </w:r>
-      <w:r>
-        <w:rPr>
-          <w:rStyle w:val="nfasissutil"/>
-          <w:rFonts w:ascii="Times New Roman" w:hAnsi="Times New Roman"/>
-          <w:i w:val="0"/>
-          <w:sz w:val="22"/>
-          <w:szCs w:val="20"/>
-        </w:rPr>
-        <w:t>)</w:t>
-      </w:r>
-      <w:r>
-        <w:rPr>
-          <w:rStyle w:val="nfasissutil"/>
-          <w:rFonts w:ascii="Times New Roman" w:hAnsi="Times New Roman"/>
-          <w:i w:val="0"/>
-          <w:sz w:val="22"/>
-          <w:szCs w:val="20"/>
-        </w:rPr>
-        <w:t xml:space="preserve"> </w:t>
-      </w:r>
-      <w:r>
-        <w:rPr>
-          <w:rStyle w:val="nfasissutil"/>
-          <w:rFonts w:ascii="Times New Roman" w:hAnsi="Times New Roman"/>
-          <w:i w:val="0"/>
-          <w:sz w:val="22"/>
-          <w:szCs w:val="20"/>
-        </w:rPr>
-        <w:t>o mensajes de texto es uno de los servicios que han sido muy popular en los teléfonos.</w:t>
-      </w:r>
-      <w:r>
-        <w:rPr>
-          <w:rStyle w:val="nfasissutil"/>
-          <w:rFonts w:ascii="Times New Roman" w:hAnsi="Times New Roman"/>
-          <w:i w:val="0"/>
-          <w:sz w:val="22"/>
-          <w:szCs w:val="20"/>
-        </w:rPr>
-        <w:t xml:space="preserve"> Es el proceso de transmisión de cortos mensajes sobre la red</w:t>
-      </w:r>
-      <w:r>
-        <w:rPr>
-          <w:rStyle w:val="nfasissutil"/>
-          <w:rFonts w:ascii="Times New Roman" w:hAnsi="Times New Roman"/>
-          <w:i w:val="0"/>
-          <w:sz w:val="22"/>
-          <w:szCs w:val="20"/>
-        </w:rPr>
-        <w:t>.</w:t>
-      </w:r>
-      <w:r>
-        <w:rPr>
-          <w:rStyle w:val="nfasissutil"/>
-          <w:rFonts w:ascii="Times New Roman" w:hAnsi="Times New Roman"/>
-          <w:i w:val="0"/>
-          <w:sz w:val="22"/>
-          <w:szCs w:val="20"/>
-        </w:rPr>
-        <w:t xml:space="preserve"> SMS</w:t>
-      </w:r>
-      <w:r>
-        <w:rPr>
-          <w:rStyle w:val="nfasissutil"/>
-          <w:rFonts w:ascii="Times New Roman" w:hAnsi="Times New Roman"/>
-          <w:i w:val="0"/>
-          <w:sz w:val="22"/>
-          <w:szCs w:val="20"/>
-        </w:rPr>
-        <w:t xml:space="preserve"> es utilizado en aplicaciones de la vida diaria incluidas comercio móvil, banca electrónica, </w:t>
-      </w:r>
-      <w:r>
-        <w:rPr>
-          <w:rStyle w:val="nfasissutil"/>
-          <w:rFonts w:ascii="Times New Roman" w:hAnsi="Times New Roman"/>
-          <w:i w:val="0"/>
-          <w:sz w:val="22"/>
-          <w:szCs w:val="20"/>
-        </w:rPr>
-        <w:t>etc. [6</w:t>
-      </w:r>
-      <w:r>
-        <w:rPr>
-          <w:rStyle w:val="nfasissutil"/>
-          <w:rFonts w:ascii="Times New Roman" w:hAnsi="Times New Roman"/>
-          <w:i w:val="0"/>
-          <w:sz w:val="22"/>
-          <w:szCs w:val="20"/>
-        </w:rPr>
-        <w:t>]</w:t>
-      </w:r>
-    </w:p>
-    <w:p>
-      <w:pPr>
-        <w:jc w:val="both"/>
-        <w:rPr>
-          <w:rStyle w:val="nfasissutil"/>
-          <w:rFonts w:ascii="Times New Roman" w:hAnsi="Times New Roman"/>
-          <w:i w:val="0"/>
-          <w:sz w:val="22"/>
-          <w:szCs w:val="20"/>
-        </w:rPr>
-      </w:pPr>
-    </w:p>
-    <w:p>
-      <w:pPr>
-        <w:jc w:val="both"/>
-        <w:rPr>
-          <w:rStyle w:val="nfasissutil"/>
-          <w:rFonts w:ascii="Times New Roman" w:hAnsi="Times New Roman"/>
-          <w:i w:val="0"/>
-          <w:sz w:val="22"/>
-          <w:szCs w:val="20"/>
-        </w:rPr>
-      </w:pPr>
-      <w:r>
-        <w:rPr>
-          <w:rStyle w:val="nfasissutil"/>
-          <w:rFonts w:ascii="Times New Roman" w:hAnsi="Times New Roman"/>
-          <w:i w:val="0"/>
-          <w:sz w:val="22"/>
-          <w:szCs w:val="20"/>
-        </w:rPr>
-        <w:t>S</w:t>
-      </w:r>
-      <w:r>
-        <w:rPr>
-          <w:rStyle w:val="nfasissutil"/>
-          <w:rFonts w:ascii="Times New Roman" w:hAnsi="Times New Roman"/>
-          <w:i w:val="0"/>
-          <w:sz w:val="22"/>
-          <w:szCs w:val="20"/>
-        </w:rPr>
-        <w:t xml:space="preserve">e ha convertido en uno de los canales más rápidos y fuertes para transmitir información, por lo cual es crucial proteger el contenido del mensaje </w:t>
-      </w:r>
-      <w:r>
-        <w:rPr>
-          <w:rStyle w:val="nfasissutil"/>
-          <w:rFonts w:ascii="Times New Roman" w:hAnsi="Times New Roman"/>
-          <w:i w:val="0"/>
-          <w:sz w:val="22"/>
-          <w:szCs w:val="20"/>
-        </w:rPr>
-        <w:t xml:space="preserve">cuando información confidencial es intercambiada usando </w:t>
-      </w:r>
-      <w:r>
-        <w:rPr>
-          <w:rStyle w:val="nfasissutil"/>
-          <w:rFonts w:ascii="Times New Roman" w:hAnsi="Times New Roman"/>
-          <w:i w:val="0"/>
-          <w:sz w:val="22"/>
-          <w:szCs w:val="20"/>
-        </w:rPr>
-        <w:t>SMS. [</w:t>
-      </w:r>
-      <w:r>
-        <w:rPr>
-          <w:rStyle w:val="nfasissutil"/>
-          <w:rFonts w:ascii="Times New Roman" w:hAnsi="Times New Roman"/>
-          <w:i w:val="0"/>
-          <w:sz w:val="22"/>
-          <w:szCs w:val="20"/>
-        </w:rPr>
-        <w:t>10</w:t>
-      </w:r>
-      <w:r>
-        <w:rPr>
-          <w:rStyle w:val="nfasissutil"/>
-          <w:rFonts w:ascii="Times New Roman" w:hAnsi="Times New Roman"/>
-          <w:i w:val="0"/>
-          <w:sz w:val="22"/>
-          <w:szCs w:val="20"/>
-        </w:rPr>
-        <w:t>]</w:t>
-      </w:r>
-    </w:p>
-    <w:p>
-      <w:pPr>
-        <w:jc w:val="both"/>
-        <w:rPr>
-          <w:rStyle w:val="nfasissutil"/>
-          <w:rFonts w:ascii="Times New Roman" w:hAnsi="Times New Roman"/>
-          <w:i w:val="0"/>
-          <w:sz w:val="22"/>
-          <w:szCs w:val="20"/>
-        </w:rPr>
-      </w:pPr>
-    </w:p>
-    <w:p>
-      <w:pPr>
-        <w:jc w:val="both"/>
-        <w:rPr>
-          <w:rStyle w:val="nfasissutil"/>
-          <w:rFonts w:ascii="Times New Roman" w:hAnsi="Times New Roman"/>
-          <w:i w:val="0"/>
-          <w:sz w:val="22"/>
-          <w:szCs w:val="20"/>
-        </w:rPr>
-      </w:pPr>
-      <w:r>
-        <w:rPr>
-          <w:rStyle w:val="nfasissutil"/>
-          <w:rFonts w:ascii="Times New Roman" w:hAnsi="Times New Roman"/>
-          <w:i w:val="0"/>
-          <w:sz w:val="22"/>
-          <w:szCs w:val="20"/>
-        </w:rPr>
-        <w:t xml:space="preserve">Autenticación basada en Tokens es dada como una opción para elevar el factor de seguridad de las aplicaciones, </w:t>
-      </w:r>
-      <w:r>
-        <w:rPr>
-          <w:rStyle w:val="nfasissutil"/>
-          <w:rFonts w:ascii="Times New Roman" w:hAnsi="Times New Roman"/>
-          <w:i w:val="0"/>
-          <w:sz w:val="22"/>
-          <w:szCs w:val="20"/>
-        </w:rPr>
-        <w:t>ya que estos utilizan un dispositivo adicional que genera una clave, ya sea numérica o alfanumérica</w:t>
-      </w:r>
-      <w:r>
-        <w:rPr>
-          <w:rStyle w:val="nfasissutil"/>
-          <w:rFonts w:ascii="Times New Roman" w:hAnsi="Times New Roman"/>
-          <w:i w:val="0"/>
-          <w:sz w:val="22"/>
-          <w:szCs w:val="20"/>
-        </w:rPr>
-        <w:t xml:space="preserve"> este tipo de autenticación también entra en la categoría de</w:t>
-      </w:r>
-      <w:r>
-        <w:rPr>
-          <w:rStyle w:val="nfasissutil"/>
-          <w:rFonts w:ascii="Times New Roman" w:hAnsi="Times New Roman"/>
-          <w:i w:val="0"/>
-          <w:sz w:val="22"/>
-          <w:szCs w:val="20"/>
-        </w:rPr>
-        <w:t xml:space="preserve"> 2 factores</w:t>
-      </w:r>
-      <w:r>
-        <w:rPr>
-          <w:rStyle w:val="nfasissutil"/>
-          <w:rFonts w:ascii="Times New Roman" w:hAnsi="Times New Roman"/>
-          <w:i w:val="0"/>
-          <w:sz w:val="22"/>
-          <w:szCs w:val="20"/>
-        </w:rPr>
-        <w:t xml:space="preserve"> [</w:t>
-      </w:r>
-      <w:r>
-        <w:rPr>
-          <w:rStyle w:val="nfasissutil"/>
-          <w:rFonts w:ascii="Times New Roman" w:hAnsi="Times New Roman"/>
-          <w:i w:val="0"/>
-          <w:sz w:val="22"/>
-          <w:szCs w:val="20"/>
-        </w:rPr>
-        <w:t>4</w:t>
-      </w:r>
-      <w:r>
-        <w:rPr>
-          <w:rStyle w:val="nfasissutil"/>
-          <w:rFonts w:ascii="Times New Roman" w:hAnsi="Times New Roman"/>
-          <w:i w:val="0"/>
-          <w:sz w:val="22"/>
-          <w:szCs w:val="20"/>
-        </w:rPr>
-        <w:t>]</w:t>
-      </w:r>
-      <w:r>
-        <w:rPr>
-          <w:rStyle w:val="nfasissutil"/>
-          <w:rFonts w:ascii="Times New Roman" w:hAnsi="Times New Roman"/>
-          <w:i w:val="0"/>
-          <w:sz w:val="22"/>
-          <w:szCs w:val="20"/>
-        </w:rPr>
-        <w:t>.</w:t>
-      </w:r>
-      <w:bookmarkStart w:id="0" w:name="_GoBack"/>
-      <w:bookmarkEnd w:id="0"/>
-    </w:p>
-    <w:p>
-      <w:pPr>
-        <w:jc w:val="both"/>
-        <w:rPr>
-          <w:rStyle w:val="nfasissutil"/>
-          <w:rFonts w:ascii="Times New Roman" w:hAnsi="Times New Roman"/>
-          <w:i w:val="0"/>
-          <w:sz w:val="22"/>
-          <w:szCs w:val="20"/>
-        </w:rPr>
-      </w:pPr>
-      <w:r>
-        <w:rPr>
-          <w:rStyle w:val="nfasissutil"/>
-          <w:rFonts w:ascii="Times New Roman" w:hAnsi="Times New Roman"/>
-          <w:i w:val="0"/>
-          <w:sz w:val="22"/>
-          <w:szCs w:val="20"/>
-        </w:rPr>
-        <w:lastRenderedPageBreak/>
-        <w:t xml:space="preserve">La disposición del artículo está organizada de la siguiente manera: sección 2 muestra características de los métodos de autenticación de dos factores, sección 3 </w:t>
+      <w:r>
+        <w:rPr>
+          <w:rStyle w:val="nfasissutil"/>
+          <w:rFonts w:ascii="Times New Roman" w:hAnsi="Times New Roman"/>
+          <w:i w:val="0"/>
+          <w:sz w:val="22"/>
+          <w:szCs w:val="20"/>
+        </w:rPr>
+        <w:t>El resto del artículo está organizado</w:t>
+      </w:r>
+      <w:r>
+        <w:rPr>
+          <w:rStyle w:val="nfasissutil"/>
+          <w:rFonts w:ascii="Times New Roman" w:hAnsi="Times New Roman"/>
+          <w:i w:val="0"/>
+          <w:sz w:val="22"/>
+          <w:szCs w:val="20"/>
+        </w:rPr>
+        <w:t xml:space="preserve"> de la siguiente manera: sección 2 muestra características de los métodos de autenticación de dos factores, sección 3 </w:t>
       </w:r>
       <w:r>
         <w:rPr>
@@ -1144,18 +1070,6 @@
         </w:rPr>
         <w:t>ventajas y desventajas de la implementación de SMS, sección 4 principales características de la autenticación vía token.</w:t>
       </w:r>
-    </w:p>
-    <w:p>
-      <w:pPr>
-        <w:jc w:val="both"/>
-        <w:rPr>
-          <w:rStyle w:val="nfasissutil"/>
-          <w:rFonts w:ascii="Times New Roman" w:hAnsi="Times New Roman"/>
-          <w:i w:val="0"/>
-          <w:sz w:val="22"/>
-          <w:szCs w:val="20"/>
-        </w:rPr>
-      </w:pPr>
     </w:p>
     <w:p>
       <w:pPr>
@@ -1384,67 +1298,38 @@
           <w:sz w:val="22"/>
           <w:szCs w:val="20"/>
         </w:rPr>
-        <w:t xml:space="preserve">La salvaje adopción de los servicios en línea por los usuarios de internet ha elevado sustancialmente la necesidad por una mejor autenticación. Ahora los usuarios requieren manejas hasta diez contraseñas distintas. </w:t>
-      </w:r>
-      <w:r>
-        <w:rPr>
-          <w:rStyle w:val="nfasissutil"/>
-          <w:rFonts w:ascii="Times New Roman" w:hAnsi="Times New Roman"/>
-          <w:i w:val="0"/>
-          <w:sz w:val="22"/>
-          <w:szCs w:val="20"/>
-        </w:rPr>
-        <w:t xml:space="preserve">Es evidente que los usuarios se tienen momentos </w:t>
-      </w:r>
-      <w:r>
-        <w:rPr>
-          <w:rStyle w:val="nfasissutil"/>
-          <w:rFonts w:ascii="Times New Roman" w:hAnsi="Times New Roman"/>
-          <w:i w:val="0"/>
-          <w:sz w:val="22"/>
-          <w:szCs w:val="20"/>
-        </w:rPr>
-        <w:t xml:space="preserve">difíciles memorizando las contraseñas que utilizan, </w:t>
-      </w:r>
-      <w:r>
-        <w:rPr>
-          <w:rStyle w:val="nfasissutil"/>
-          <w:rFonts w:ascii="Times New Roman" w:hAnsi="Times New Roman"/>
-          <w:i w:val="0"/>
-          <w:sz w:val="22"/>
-          <w:szCs w:val="20"/>
-        </w:rPr>
-        <w:t xml:space="preserve">muchos utilizan software especializado, comúnmente conocido como manejador de contraseñas, siendo la solución, aunque en ciertos casos </w:t>
-      </w:r>
-      <w:r>
-        <w:rPr>
-          <w:rStyle w:val="nfasissutil"/>
-          <w:rFonts w:ascii="Times New Roman" w:hAnsi="Times New Roman"/>
-          <w:i w:val="0"/>
-          <w:sz w:val="22"/>
-          <w:szCs w:val="20"/>
-        </w:rPr>
-        <w:t>pueden empeorar la situación. [</w:t>
-      </w:r>
-      <w:r>
-        <w:rPr>
-          <w:rStyle w:val="nfasissutil"/>
-          <w:rFonts w:ascii="Times New Roman" w:hAnsi="Times New Roman"/>
-          <w:i w:val="0"/>
-          <w:sz w:val="22"/>
-          <w:szCs w:val="20"/>
-        </w:rPr>
-        <w:t>7</w:t>
-      </w:r>
-      <w:r>
-        <w:rPr>
-          <w:rStyle w:val="nfasissutil"/>
-          <w:rFonts w:ascii="Times New Roman" w:hAnsi="Times New Roman"/>
-          <w:i w:val="0"/>
-          <w:sz w:val="22"/>
-          <w:szCs w:val="20"/>
-        </w:rPr>
-        <w:t>]</w:t>
+        <w:lastRenderedPageBreak/>
+        <w:t>La salvaje adopción de los servicios en línea por los usuarios de internet ha elevado sustancialmente la necesidad por una mejor autenticación. Ahora los usuarios requieren manejas h</w:t>
+      </w:r>
+      <w:r>
+        <w:rPr>
+          <w:rStyle w:val="nfasissutil"/>
+          <w:rFonts w:ascii="Times New Roman" w:hAnsi="Times New Roman"/>
+          <w:i w:val="0"/>
+          <w:sz w:val="22"/>
+          <w:szCs w:val="20"/>
+        </w:rPr>
+        <w:t xml:space="preserve">asta diez contraseñas distintas </w:t>
+      </w:r>
+      <w:r>
+        <w:rPr>
+          <w:rStyle w:val="nfasissutil"/>
+          <w:rFonts w:ascii="Times New Roman" w:hAnsi="Times New Roman"/>
+          <w:i w:val="0"/>
+          <w:sz w:val="22"/>
+          <w:szCs w:val="20"/>
+        </w:rPr>
+        <w:t>[7]</w:t>
+      </w:r>
+      <w:r>
+        <w:rPr>
+          <w:rStyle w:val="nfasissutil"/>
+          <w:rFonts w:ascii="Times New Roman" w:hAnsi="Times New Roman"/>
+          <w:i w:val="0"/>
+          <w:sz w:val="22"/>
+          <w:szCs w:val="20"/>
+        </w:rPr>
+        <w:t>.</w:t>
       </w:r>
     </w:p>
     <w:p>
@@ -1477,48 +1362,6 @@
           <w:szCs w:val="20"/>
         </w:rPr>
         <w:t>. El reciclar contraseñas puede traer consecuencias, cuando hay una pérdida de contraseñas. Por esta razón se han empezado a implementar medidas del lado del servidor para luchar contra el robo de contraseñas.</w:t>
-      </w:r>
-    </w:p>
-    <w:p>
-      <w:pPr>
-        <w:jc w:val="both"/>
-        <w:rPr>
-          <w:rStyle w:val="nfasissutil"/>
-          <w:rFonts w:ascii="Times New Roman" w:hAnsi="Times New Roman"/>
-          <w:i w:val="0"/>
-          <w:sz w:val="22"/>
-          <w:szCs w:val="20"/>
-        </w:rPr>
-      </w:pPr>
-      <w:r>
-        <w:rPr>
-          <w:rStyle w:val="nfasissutil"/>
-          <w:rFonts w:ascii="Times New Roman" w:hAnsi="Times New Roman"/>
-          <w:i w:val="0"/>
-          <w:sz w:val="22"/>
-          <w:szCs w:val="20"/>
-        </w:rPr>
-        <w:t>La autenticación de 2</w:t>
-      </w:r>
-      <w:r>
-        <w:rPr>
-          <w:rStyle w:val="nfasissutil"/>
-          <w:rFonts w:ascii="Times New Roman" w:hAnsi="Times New Roman"/>
-          <w:i w:val="0"/>
-          <w:sz w:val="22"/>
-          <w:szCs w:val="20"/>
-        </w:rPr>
-        <w:t xml:space="preserve"> factores es extensamente utilizada en la banca en línea y cada vez más adoptada por muchos proveedores de servicios de internet</w:t>
-      </w:r>
-      <w:r>
-        <w:rPr>
-          <w:rStyle w:val="nfasissutil"/>
-          <w:rFonts w:ascii="Times New Roman" w:hAnsi="Times New Roman"/>
-          <w:i w:val="0"/>
-          <w:sz w:val="22"/>
-          <w:szCs w:val="20"/>
-        </w:rPr>
-        <w:t>.</w:t>
       </w:r>
     </w:p>
     <w:p>
@@ -1711,96 +1554,6 @@
           <w:sz w:val="22"/>
           <w:szCs w:val="22"/>
         </w:rPr>
-        <w:t xml:space="preserve">Ahora </w:t>
-      </w:r>
-      <w:r>
-        <w:rPr>
-          <w:rStyle w:val="nfasissutil"/>
-          <w:rFonts w:ascii="Times New Roman" w:hAnsi="Times New Roman"/>
-          <w:i w:val="0"/>
-          <w:sz w:val="22"/>
-          <w:szCs w:val="22"/>
-        </w:rPr>
-        <w:t>bien,</w:t>
-      </w:r>
-      <w:r>
-        <w:rPr>
-          <w:rStyle w:val="nfasissutil"/>
-          <w:rFonts w:ascii="Times New Roman" w:hAnsi="Times New Roman"/>
-          <w:i w:val="0"/>
-          <w:sz w:val="22"/>
-          <w:szCs w:val="22"/>
-        </w:rPr>
-        <w:t xml:space="preserve"> dentro de los métodos de autenticación de 2 factores, se menciona a YubiKey</w:t>
-      </w:r>
-      <w:r>
-        <w:rPr>
-          <w:rStyle w:val="nfasissutil"/>
-          <w:rFonts w:ascii="Times New Roman" w:hAnsi="Times New Roman"/>
-          <w:i w:val="0"/>
-          <w:sz w:val="22"/>
-          <w:szCs w:val="22"/>
-        </w:rPr>
-        <w:t>,</w:t>
-      </w:r>
-      <w:r>
-        <w:rPr>
-          <w:rStyle w:val="nfasissutil"/>
-          <w:rFonts w:ascii="Times New Roman" w:hAnsi="Times New Roman"/>
-          <w:i w:val="0"/>
-          <w:sz w:val="22"/>
-          <w:szCs w:val="22"/>
-        </w:rPr>
-        <w:t xml:space="preserve"> aunque es </w:t>
-      </w:r>
-      <w:r>
-        <w:rPr>
-          <w:rStyle w:val="nfasissutil"/>
-          <w:rFonts w:ascii="Times New Roman" w:hAnsi="Times New Roman"/>
-          <w:i w:val="0"/>
-          <w:sz w:val="22"/>
-          <w:szCs w:val="22"/>
-        </w:rPr>
-        <w:t>usualmente utilizado como un token y no como parte de un sistema de cifrado, aunque puede ser utilizado para crear un proceso de cifrado de 2 factores [</w:t>
-      </w:r>
-      <w:r>
-        <w:rPr>
-          <w:rStyle w:val="nfasissutil"/>
-          <w:rFonts w:ascii="Times New Roman" w:hAnsi="Times New Roman"/>
-          <w:i w:val="0"/>
-          <w:sz w:val="22"/>
-          <w:szCs w:val="22"/>
-        </w:rPr>
-        <w:t>8</w:t>
-      </w:r>
-      <w:r>
-        <w:rPr>
-          <w:rStyle w:val="nfasissutil"/>
-          <w:rFonts w:ascii="Times New Roman" w:hAnsi="Times New Roman"/>
-          <w:i w:val="0"/>
-          <w:sz w:val="22"/>
-          <w:szCs w:val="22"/>
-        </w:rPr>
-        <w:t>].</w:t>
-      </w:r>
-      <w:r>
-        <w:rPr>
-          <w:rStyle w:val="nfasissutil"/>
-          <w:rFonts w:ascii="Times New Roman" w:hAnsi="Times New Roman"/>
-          <w:i w:val="0"/>
-          <w:sz w:val="22"/>
-          <w:szCs w:val="22"/>
-        </w:rPr>
-        <w:t xml:space="preserve"> </w:t>
-      </w:r>
-      <w:r>
-        <w:rPr>
-          <w:rStyle w:val="nfasissutil"/>
-          <w:rFonts w:ascii="Times New Roman" w:hAnsi="Times New Roman"/>
-          <w:i w:val="0"/>
-          <w:sz w:val="22"/>
-          <w:szCs w:val="22"/>
-        </w:rPr>
         <w:t>La ventaja</w:t>
       </w:r>
       <w:r>
@@ -1841,28 +1594,27 @@
           <w:sz w:val="22"/>
           <w:szCs w:val="22"/>
         </w:rPr>
-        <w:t>, se genera una secuencia aleatoria de 265 bits, está secuencia es enviada al token, y entonces utilizando una llave privada configurada en el dispositivo, el cual computa un algoritmo de cifrado con longitud variada (depende el algoritmo de cifrado que se utilice).</w:t>
-      </w:r>
-      <w:r>
-        <w:rPr>
-          <w:rStyle w:val="nfasissutil"/>
-          <w:rFonts w:ascii="Times New Roman" w:hAnsi="Times New Roman"/>
-          <w:i w:val="0"/>
-          <w:sz w:val="22"/>
-          <w:szCs w:val="22"/>
-        </w:rPr>
-        <w:t xml:space="preserve"> </w:t>
-      </w:r>
-      <w:r>
-        <w:rPr>
-          <w:rStyle w:val="nfasissutil"/>
-          <w:rFonts w:ascii="Times New Roman" w:hAnsi="Times New Roman"/>
-          <w:i w:val="0"/>
-          <w:sz w:val="22"/>
-          <w:szCs w:val="22"/>
-        </w:rPr>
-        <w:lastRenderedPageBreak/>
-        <w:t>Así el algoritmo de derivación de claves es utilizado para derivar la clave que será utilizado para verificar la integridad del archivo que se desea descifrar.</w:t>
+        <w:t xml:space="preserve">, se genera una secuencia aleatoria de 265 bits, está secuencia es enviada al token, y entonces utilizando una llave privada configurada en el dispositivo, el cual computa un algoritmo </w:t>
+      </w:r>
+      <w:r>
+        <w:rPr>
+          <w:rStyle w:val="nfasissutil"/>
+          <w:rFonts w:ascii="Times New Roman" w:hAnsi="Times New Roman"/>
+          <w:i w:val="0"/>
+          <w:sz w:val="22"/>
+          <w:szCs w:val="22"/>
+        </w:rPr>
+        <w:t>de cifrado con longitud variada, el cual permite verificar la integridad de los archivos a descifrar</w:t>
+      </w:r>
+      <w:r>
+        <w:rPr>
+          <w:rStyle w:val="nfasissutil"/>
+          <w:rFonts w:ascii="Times New Roman" w:hAnsi="Times New Roman"/>
+          <w:i w:val="0"/>
+          <w:sz w:val="22"/>
+          <w:szCs w:val="22"/>
+        </w:rPr>
+        <w:t>.</w:t>
       </w:r>
     </w:p>
     <w:p>
@@ -2172,47 +1924,37 @@
           <w:sz w:val="22"/>
           <w:szCs w:val="22"/>
         </w:rPr>
-        <w:t xml:space="preserve">Esto puede incluso conducir a una corte, por la relación con la compensación por algún incidente, ya que no se proporciona la característica de no repudio en dichos sistemas. De cualquier modo, los fraudes por micro-pagos a teléfonos son tan frecuentes en países con infraestructura de </w:t>
-      </w:r>
-      <w:r>
-        <w:rPr>
-          <w:rStyle w:val="nfasissutil"/>
-          <w:rFonts w:ascii="Times New Roman" w:hAnsi="Times New Roman"/>
-          <w:i w:val="0"/>
-          <w:sz w:val="22"/>
-          <w:szCs w:val="22"/>
-        </w:rPr>
-        <w:t>IT avanzada que la necesidad de acciones para detenerl</w:t>
-      </w:r>
-      <w:r>
-        <w:rPr>
-          <w:rStyle w:val="nfasissutil"/>
-          <w:rFonts w:ascii="Times New Roman" w:hAnsi="Times New Roman"/>
-          <w:i w:val="0"/>
-          <w:sz w:val="22"/>
-          <w:szCs w:val="22"/>
-        </w:rPr>
-        <w:t>o nunca había sido tan grande [</w:t>
-      </w:r>
-      <w:r>
-        <w:rPr>
-          <w:rStyle w:val="nfasissutil"/>
-          <w:rFonts w:ascii="Times New Roman" w:hAnsi="Times New Roman"/>
-          <w:i w:val="0"/>
-          <w:sz w:val="22"/>
-          <w:szCs w:val="22"/>
-        </w:rPr>
-        <w:t>6</w:t>
-      </w:r>
-      <w:r>
-        <w:rPr>
-          <w:rStyle w:val="nfasissutil"/>
-          <w:rFonts w:ascii="Times New Roman" w:hAnsi="Times New Roman"/>
-          <w:i w:val="0"/>
-          <w:sz w:val="22"/>
-          <w:szCs w:val="22"/>
-        </w:rPr>
-        <w:t>].</w:t>
+        <w:t xml:space="preserve">Dado a que se mencionan los problemas que se tiene al utilizar </w:t>
+      </w:r>
+      <w:r>
+        <w:rPr>
+          <w:rStyle w:val="nfasissutil"/>
+          <w:rFonts w:ascii="Times New Roman" w:hAnsi="Times New Roman"/>
+          <w:i w:val="0"/>
+          <w:sz w:val="22"/>
+          <w:szCs w:val="22"/>
+        </w:rPr>
+        <w:t xml:space="preserve">el método de autenticación vía SMS, ahora mostramos algunos puntos que pueden ser tomados en cuenta para proveer un servicio </w:t>
+      </w:r>
+      <w:r>
+        <w:rPr>
+          <w:rStyle w:val="nfasissutil"/>
+          <w:rFonts w:ascii="Times New Roman" w:hAnsi="Times New Roman"/>
+          <w:i w:val="0"/>
+          <w:sz w:val="22"/>
+          <w:szCs w:val="22"/>
+        </w:rPr>
+        <w:t>seguro</w:t>
+      </w:r>
+      <w:r>
+        <w:rPr>
+          <w:rStyle w:val="nfasissutil"/>
+          <w:rFonts w:ascii="Times New Roman" w:hAnsi="Times New Roman"/>
+          <w:i w:val="0"/>
+          <w:sz w:val="22"/>
+          <w:szCs w:val="22"/>
+        </w:rPr>
+        <w:t>.</w:t>
       </w:r>
     </w:p>
     <w:p>
@@ -2234,150 +1976,7 @@
           <w:sz w:val="22"/>
           <w:szCs w:val="22"/>
         </w:rPr>
-        <w:t>Los problemas que se tiene con el método de autenticación</w:t>
-      </w:r>
-      <w:r>
-        <w:rPr>
-          <w:rStyle w:val="nfasissutil"/>
-          <w:rFonts w:ascii="Times New Roman" w:hAnsi="Times New Roman"/>
-          <w:i w:val="0"/>
-          <w:sz w:val="22"/>
-          <w:szCs w:val="22"/>
-        </w:rPr>
-        <w:t xml:space="preserve"> vía SMS, la verificación sobre el </w:t>
-      </w:r>
-      <w:r>
-        <w:rPr>
-          <w:rStyle w:val="nfasissutil"/>
-          <w:rFonts w:ascii="Times New Roman" w:hAnsi="Times New Roman"/>
-          <w:i w:val="0"/>
-          <w:sz w:val="22"/>
-          <w:szCs w:val="22"/>
-        </w:rPr>
-        <w:t xml:space="preserve">remitente del SMS no se realiza y </w:t>
-      </w:r>
-      <w:r>
-        <w:rPr>
-          <w:rStyle w:val="nfasissutil"/>
-          <w:rFonts w:ascii="Times New Roman" w:hAnsi="Times New Roman"/>
-          <w:i w:val="0"/>
-          <w:sz w:val="22"/>
-          <w:szCs w:val="22"/>
-        </w:rPr>
-        <w:t>la autenticación del mensaje de texto</w:t>
-      </w:r>
-      <w:r>
-        <w:rPr>
-          <w:rStyle w:val="nfasissutil"/>
-          <w:rFonts w:ascii="Times New Roman" w:hAnsi="Times New Roman"/>
-          <w:i w:val="0"/>
-          <w:sz w:val="22"/>
-          <w:szCs w:val="22"/>
-        </w:rPr>
-        <w:t xml:space="preserve"> no es proveída</w:t>
-      </w:r>
-      <w:r>
-        <w:rPr>
-          <w:rStyle w:val="nfasissutil"/>
-          <w:rFonts w:ascii="Times New Roman" w:hAnsi="Times New Roman"/>
-          <w:i w:val="0"/>
-          <w:sz w:val="22"/>
-          <w:szCs w:val="22"/>
-        </w:rPr>
-        <w:t xml:space="preserve">; </w:t>
-      </w:r>
-      <w:r>
-        <w:rPr>
-          <w:rStyle w:val="nfasissutil"/>
-          <w:rFonts w:ascii="Times New Roman" w:hAnsi="Times New Roman"/>
-          <w:i w:val="0"/>
-          <w:sz w:val="22"/>
-          <w:szCs w:val="22"/>
-        </w:rPr>
-        <w:t xml:space="preserve">además es difícil para el usuario del teléfono reconocer la instalación de código malicioso o el software y así retransmitir </w:t>
-      </w:r>
-      <w:r>
-        <w:rPr>
-          <w:rStyle w:val="nfasissutil"/>
-          <w:rFonts w:ascii="Times New Roman" w:hAnsi="Times New Roman"/>
-          <w:i w:val="0"/>
-          <w:sz w:val="22"/>
-          <w:szCs w:val="22"/>
-        </w:rPr>
-        <w:t>la autenticación vía SMS del mensaje al teléfono móvil del atacante.</w:t>
-      </w:r>
-    </w:p>
-    <w:p>
-      <w:pPr>
-        <w:jc w:val="both"/>
-        <w:rPr>
-          <w:rStyle w:val="nfasissutil"/>
-          <w:rFonts w:ascii="Times New Roman" w:hAnsi="Times New Roman"/>
-          <w:i w:val="0"/>
-          <w:sz w:val="22"/>
-          <w:szCs w:val="22"/>
-        </w:rPr>
-      </w:pPr>
-      <w:r>
-        <w:rPr>
-          <w:rStyle w:val="nfasissutil"/>
-          <w:rFonts w:ascii="Times New Roman" w:hAnsi="Times New Roman"/>
-          <w:i w:val="0"/>
-          <w:sz w:val="22"/>
-          <w:szCs w:val="22"/>
-        </w:rPr>
-        <w:t xml:space="preserve">Dado a que se mencionan los problemas que se tiene al utilizar </w:t>
-      </w:r>
-      <w:r>
-        <w:rPr>
-          <w:rStyle w:val="nfasissutil"/>
-          <w:rFonts w:ascii="Times New Roman" w:hAnsi="Times New Roman"/>
-          <w:i w:val="0"/>
-          <w:sz w:val="22"/>
-          <w:szCs w:val="22"/>
-        </w:rPr>
-        <w:t xml:space="preserve">el método de autenticación vía SMS, ahora mostramos algunos puntos que pueden ser tomados en cuenta para proveer un servicio </w:t>
-      </w:r>
-      <w:r>
-        <w:rPr>
-          <w:rStyle w:val="nfasissutil"/>
-          <w:rFonts w:ascii="Times New Roman" w:hAnsi="Times New Roman"/>
-          <w:i w:val="0"/>
-          <w:sz w:val="22"/>
-          <w:szCs w:val="22"/>
-        </w:rPr>
-        <w:t>seguro</w:t>
-      </w:r>
-      <w:r>
-        <w:rPr>
-          <w:rStyle w:val="nfasissutil"/>
-          <w:rFonts w:ascii="Times New Roman" w:hAnsi="Times New Roman"/>
-          <w:i w:val="0"/>
-          <w:sz w:val="22"/>
-          <w:szCs w:val="22"/>
-        </w:rPr>
-        <w:t>.</w:t>
-      </w:r>
-    </w:p>
-    <w:p>
-      <w:pPr>
-        <w:jc w:val="both"/>
-        <w:rPr>
-          <w:rStyle w:val="nfasissutil"/>
-          <w:rFonts w:ascii="Times New Roman" w:hAnsi="Times New Roman"/>
-          <w:i w:val="0"/>
-          <w:sz w:val="22"/>
-          <w:szCs w:val="22"/>
-        </w:rPr>
-      </w:pPr>
-      <w:r>
-        <w:rPr>
-          <w:rStyle w:val="nfasissutil"/>
-          <w:rFonts w:ascii="Times New Roman" w:hAnsi="Times New Roman"/>
-          <w:i w:val="0"/>
-          <w:sz w:val="22"/>
-          <w:szCs w:val="22"/>
-        </w:rPr>
+        <w:lastRenderedPageBreak/>
         <w:t>En la tabla 1 se muestra algunos puntos importantes que pueden proveer un servicio de autenticación vía SMS seguro.</w:t>
       </w:r>
     </w:p>
@@ -2391,16 +1990,6 @@
           <w:szCs w:val="22"/>
         </w:rPr>
       </w:pPr>
-      <w:r>
-        <w:rPr>
-          <w:rStyle w:val="nfasissutil"/>
-          <w:rFonts w:ascii="Times New Roman" w:hAnsi="Times New Roman"/>
-          <w:i w:val="0"/>
-          <w:sz w:val="22"/>
-          <w:szCs w:val="22"/>
-        </w:rPr>
-        <w:br w:type="page"/>
-      </w:r>
     </w:p>
     <w:tbl>
       <w:tblPr>
@@ -2420,7 +2009,6 @@
           </w:tcPr>
           <w:p>
             <w:pPr>
-              <w:jc w:val="center"/>
               <w:rPr>
                 <w:rStyle w:val="nfasissutil"/>
                 <w:rFonts w:ascii="Times New Roman" w:hAnsi="Times New Roman"/>
@@ -2437,7 +2025,6 @@
                 <w:sz w:val="22"/>
                 <w:szCs w:val="22"/>
               </w:rPr>
-              <w:lastRenderedPageBreak/>
               <w:t>Consideraciones</w:t>
             </w:r>
           </w:p>
@@ -2588,62 +2175,6 @@
                 <w:szCs w:val="22"/>
               </w:rPr>
               <w:t>Para proveer la integridad del mensaje de texto, el hash y la firma deben de ser proporcionado.</w:t>
-            </w:r>
-          </w:p>
-        </w:tc>
-      </w:tr>
-      <w:tr>
-        <w:tc>
-          <w:tcPr>
-            <w:tcW w:w="3401" w:type="dxa"/>
-          </w:tcPr>
-          <w:p>
-            <w:pPr>
-              <w:jc w:val="both"/>
-              <w:rPr>
-                <w:rStyle w:val="nfasissutil"/>
-                <w:rFonts w:ascii="Times New Roman" w:hAnsi="Times New Roman"/>
-                <w:i w:val="0"/>
-                <w:sz w:val="22"/>
-                <w:szCs w:val="22"/>
-              </w:rPr>
-            </w:pPr>
-            <w:r>
-              <w:rPr>
-                <w:rStyle w:val="nfasissutil"/>
-                <w:rFonts w:ascii="Times New Roman" w:hAnsi="Times New Roman"/>
-                <w:i w:val="0"/>
-                <w:sz w:val="22"/>
-                <w:szCs w:val="22"/>
-              </w:rPr>
-              <w:t>No repudio</w:t>
-            </w:r>
-          </w:p>
-        </w:tc>
-        <w:tc>
-          <w:tcPr>
-            <w:tcW w:w="3403" w:type="dxa"/>
-          </w:tcPr>
-          <w:p>
-            <w:pPr>
-              <w:jc w:val="both"/>
-              <w:rPr>
-                <w:rStyle w:val="nfasissutil"/>
-                <w:rFonts w:ascii="Times New Roman" w:hAnsi="Times New Roman"/>
-                <w:i w:val="0"/>
-                <w:sz w:val="22"/>
-                <w:szCs w:val="22"/>
-              </w:rPr>
-            </w:pPr>
-            <w:r>
-              <w:rPr>
-                <w:rStyle w:val="nfasissutil"/>
-                <w:rFonts w:ascii="Times New Roman" w:hAnsi="Times New Roman"/>
-                <w:i w:val="0"/>
-                <w:sz w:val="22"/>
-                <w:szCs w:val="22"/>
-              </w:rPr>
-              <w:t>Para poder proveer la completa capacidad de no repudio, la estructura PKI debe de ser utilizada, y el agente principal que realiza la función de CA tiene que ser definido.</w:t>
             </w:r>
           </w:p>
         </w:tc>
@@ -3052,38 +2583,50 @@
           <w:sz w:val="22"/>
           <w:szCs w:val="22"/>
         </w:rPr>
-        <w:t>Desafortunadamente, muchas de la investigación formal sobre la autenticación de usuario se ha centrado</w:t>
-      </w:r>
-      <w:r>
-        <w:rPr>
-          <w:rStyle w:val="nfasissutil"/>
-          <w:rFonts w:ascii="Times New Roman" w:hAnsi="Times New Roman"/>
-          <w:i w:val="0"/>
-          <w:sz w:val="22"/>
-          <w:szCs w:val="22"/>
-        </w:rPr>
-        <w:t xml:space="preserve"> en intentar ofrecer alternativas, obligando a los administradores a utilizar métodos ad-hoc en un intento por mejorar la seguridad</w:t>
-      </w:r>
-      <w:r>
-        <w:rPr>
-          <w:rStyle w:val="nfasissutil"/>
-          <w:rFonts w:ascii="Times New Roman" w:hAnsi="Times New Roman"/>
-          <w:i w:val="0"/>
-          <w:sz w:val="22"/>
-          <w:szCs w:val="22"/>
-        </w:rPr>
-        <w:t xml:space="preserve"> [</w:t>
-      </w:r>
-      <w:r>
-        <w:rPr>
-          <w:rStyle w:val="nfasissutil"/>
-          <w:rFonts w:ascii="Times New Roman" w:hAnsi="Times New Roman"/>
-          <w:i w:val="0"/>
-          <w:sz w:val="22"/>
-          <w:szCs w:val="22"/>
-        </w:rPr>
-        <w:t>4</w:t>
-      </w:r>
+        <w:t>Bajo este enfoque de ofrecer alternativas confiables y facilitando el proceso de autenticación del usuario</w:t>
+      </w:r>
+      <w:r>
+        <w:rPr>
+          <w:rStyle w:val="nfasissutil"/>
+          <w:rFonts w:ascii="Times New Roman" w:hAnsi="Times New Roman"/>
+          <w:i w:val="0"/>
+          <w:sz w:val="22"/>
+          <w:szCs w:val="22"/>
+        </w:rPr>
+        <w:t xml:space="preserve">, así como descentralizar el método de autenticación de 1 factor, se crearon dispositivos electrónicos conocidos como tokens, los cuales tienen la finalidad de </w:t>
+      </w:r>
+      <w:r>
+        <w:rPr>
+          <w:rStyle w:val="nfasissutil"/>
+          <w:rFonts w:ascii="Times New Roman" w:hAnsi="Times New Roman"/>
+          <w:i w:val="0"/>
+          <w:sz w:val="22"/>
+          <w:szCs w:val="22"/>
+        </w:rPr>
+        <w:t>brindar al usuario un servicio autorizado que permite facilitar el proceso de aut</w:t>
+      </w:r>
+      <w:r>
+        <w:rPr>
+          <w:rStyle w:val="nfasissutil"/>
+          <w:rFonts w:ascii="Times New Roman" w:hAnsi="Times New Roman"/>
+          <w:i w:val="0"/>
+          <w:sz w:val="22"/>
+          <w:szCs w:val="22"/>
+        </w:rPr>
+        <w:t xml:space="preserve">enticación hacia algún sistema </w:t>
+      </w:r>
+      <w:r>
+        <w:rPr>
+          <w:rStyle w:val="nfasissutil"/>
+          <w:rFonts w:ascii="Times New Roman" w:hAnsi="Times New Roman"/>
+          <w:i w:val="0"/>
+          <w:sz w:val="22"/>
+          <w:szCs w:val="22"/>
+        </w:rPr>
+        <w:t>[3</w:t>
+      </w:r>
+      <w:bookmarkStart w:id="0" w:name="_GoBack"/>
+      <w:bookmarkEnd w:id="0"/>
       <w:r>
         <w:rPr>
           <w:rStyle w:val="nfasissutil"/>
@@ -3124,47 +2667,38 @@
           <w:sz w:val="22"/>
           <w:szCs w:val="22"/>
         </w:rPr>
-        <w:t>Bajo este enfoque de ofrecer alternativas confiables y facilitando el proceso de autenticación del usuario</w:t>
-      </w:r>
-      <w:r>
-        <w:rPr>
-          <w:rStyle w:val="nfasissutil"/>
-          <w:rFonts w:ascii="Times New Roman" w:hAnsi="Times New Roman"/>
-          <w:i w:val="0"/>
-          <w:sz w:val="22"/>
-          <w:szCs w:val="22"/>
-        </w:rPr>
-        <w:t xml:space="preserve">, así como descentralizar el método de autenticación de 1 factor, se crearon dispositivos electrónicos conocidos como tokens, los cuales tienen la finalidad de </w:t>
-      </w:r>
-      <w:r>
-        <w:rPr>
-          <w:rStyle w:val="nfasissutil"/>
-          <w:rFonts w:ascii="Times New Roman" w:hAnsi="Times New Roman"/>
-          <w:i w:val="0"/>
-          <w:sz w:val="22"/>
-          <w:szCs w:val="22"/>
-        </w:rPr>
-        <w:t>brindar al usuario un servicio autorizado que permite facilitar el proceso de autenticación hacia algún sistema. Las ventajas de los tokens es que por su tamaño son prácticos para ser portados a todas partes con el mínimo esfuerzo</w:t>
-      </w:r>
-      <w:r>
-        <w:rPr>
-          <w:rStyle w:val="nfasissutil"/>
-          <w:rFonts w:ascii="Times New Roman" w:hAnsi="Times New Roman"/>
-          <w:i w:val="0"/>
-          <w:sz w:val="22"/>
-          <w:szCs w:val="22"/>
-        </w:rPr>
-        <w:t xml:space="preserve"> [3]</w:t>
-      </w:r>
-      <w:r>
-        <w:rPr>
-          <w:rStyle w:val="nfasissutil"/>
-          <w:rFonts w:ascii="Times New Roman" w:hAnsi="Times New Roman"/>
-          <w:i w:val="0"/>
-          <w:sz w:val="22"/>
-          <w:szCs w:val="22"/>
-        </w:rPr>
-        <w:t>.</w:t>
+        <w:t xml:space="preserve">Estos son utilizados para almacenar claves tales como firmas digitales, datos </w:t>
+      </w:r>
+      <w:r>
+        <w:rPr>
+          <w:rStyle w:val="nfasissutil"/>
+          <w:rFonts w:ascii="Times New Roman" w:hAnsi="Times New Roman"/>
+          <w:i w:val="0"/>
+          <w:sz w:val="22"/>
+          <w:szCs w:val="22"/>
+        </w:rPr>
+        <w:t>biométricos, etc. Existen muchos tipos de tokens, están los conocidos generadores de contraseñas dinámicas (</w:t>
+      </w:r>
+      <w:r>
+        <w:rPr>
+          <w:rStyle w:val="nfasissutil"/>
+          <w:rFonts w:ascii="Times New Roman" w:hAnsi="Times New Roman"/>
+          <w:b/>
+          <w:i w:val="0"/>
+          <w:sz w:val="22"/>
+          <w:szCs w:val="22"/>
+        </w:rPr>
+        <w:t>OTP</w:t>
+      </w:r>
+      <w:r>
+        <w:rPr>
+          <w:rStyle w:val="nfasissutil"/>
+          <w:rFonts w:ascii="Times New Roman" w:hAnsi="Times New Roman"/>
+          <w:i w:val="0"/>
+          <w:sz w:val="22"/>
+          <w:szCs w:val="22"/>
+        </w:rPr>
+        <w:t>) y las que comúnmente se denominan token USB, permiten almacenar contraseñas y certificados, además de llevar la identidad del usuario.</w:t>
       </w:r>
     </w:p>
     <w:p>
@@ -3186,17 +2720,49 @@
           <w:sz w:val="22"/>
           <w:szCs w:val="22"/>
         </w:rPr>
-        <w:t xml:space="preserve">Estos son utilizados para almacenar claves tales como firmas digitales, datos </w:t>
-      </w:r>
-      <w:r>
-        <w:rPr>
-          <w:rStyle w:val="nfasissutil"/>
-          <w:rFonts w:ascii="Times New Roman" w:hAnsi="Times New Roman"/>
-          <w:i w:val="0"/>
-          <w:sz w:val="22"/>
-          <w:szCs w:val="22"/>
-        </w:rPr>
-        <w:t>biométricos, etc. Existen muchos tipos de tokens, están los conocidos generadores de contraseñas dinámicas (</w:t>
+        <w:t>Es por esto que el concepto de Tokens que se pretende es aplicado para proveer una manera para que los usuarios para autenticar cada solicitud sin tener la necesidad de mantener una sesión o mandar repetidamente las credenciales de login [</w:t>
+      </w:r>
+      <w:r>
+        <w:rPr>
+          <w:rStyle w:val="nfasissutil"/>
+          <w:rFonts w:ascii="Times New Roman" w:hAnsi="Times New Roman"/>
+          <w:i w:val="0"/>
+          <w:sz w:val="22"/>
+          <w:szCs w:val="22"/>
+        </w:rPr>
+        <w:t>9</w:t>
+      </w:r>
+      <w:r>
+        <w:rPr>
+          <w:rStyle w:val="nfasissutil"/>
+          <w:rFonts w:ascii="Times New Roman" w:hAnsi="Times New Roman"/>
+          <w:i w:val="0"/>
+          <w:sz w:val="22"/>
+          <w:szCs w:val="22"/>
+        </w:rPr>
+        <w:t>].</w:t>
+      </w:r>
+    </w:p>
+    <w:p>
+      <w:pPr>
+        <w:jc w:val="both"/>
+        <w:rPr>
+          <w:rStyle w:val="nfasissutil"/>
+          <w:rFonts w:ascii="Times New Roman" w:hAnsi="Times New Roman"/>
+          <w:i w:val="0"/>
+          <w:sz w:val="22"/>
+          <w:szCs w:val="22"/>
+        </w:rPr>
+      </w:pPr>
+      <w:r>
+        <w:rPr>
+          <w:rStyle w:val="nfasissutil"/>
+          <w:rFonts w:ascii="Times New Roman" w:hAnsi="Times New Roman"/>
+          <w:i w:val="0"/>
+          <w:sz w:val="22"/>
+          <w:szCs w:val="22"/>
+        </w:rPr>
+        <w:t>Un ejemplo de tokens puede ser dado por JSON web Token (</w:t>
       </w:r>
       <w:r>
         <w:rPr>
@@ -3207,17 +2773,47 @@
           <w:sz w:val="22"/>
           <w:szCs w:val="22"/>
         </w:rPr>
-        <w:t>OTP</w:t>
-      </w:r>
-      <w:r>
-        <w:rPr>
-          <w:rStyle w:val="nfasissutil"/>
-          <w:rFonts w:ascii="Times New Roman" w:hAnsi="Times New Roman"/>
-          <w:i w:val="0"/>
-          <w:sz w:val="22"/>
-          <w:szCs w:val="22"/>
-        </w:rPr>
-        <w:t>) y las que comúnmente se denominan token USB, permiten almacenar contraseñas y certificados, además de llevar la identidad del usuario.</w:t>
+        <w:t>JWT</w:t>
+      </w:r>
+      <w:r>
+        <w:rPr>
+          <w:rStyle w:val="nfasissutil"/>
+          <w:rFonts w:ascii="Times New Roman" w:hAnsi="Times New Roman"/>
+          <w:i w:val="0"/>
+          <w:sz w:val="22"/>
+          <w:szCs w:val="22"/>
+        </w:rPr>
+        <w:t xml:space="preserve">) es un medio estándar de la solicitud, </w:t>
+      </w:r>
+      <w:r>
+        <w:rPr>
+          <w:rStyle w:val="nfasissutil"/>
+          <w:rFonts w:ascii="Times New Roman" w:hAnsi="Times New Roman"/>
+          <w:i w:val="0"/>
+          <w:sz w:val="22"/>
+          <w:szCs w:val="22"/>
+        </w:rPr>
+        <w:t>en la cual codificada como un objeto JSON que es firmado y cifrado opcionalmente [</w:t>
+      </w:r>
+      <w:r>
+        <w:rPr>
+          <w:rStyle w:val="nfasissutil"/>
+          <w:rFonts w:ascii="Times New Roman" w:hAnsi="Times New Roman"/>
+          <w:i w:val="0"/>
+          <w:sz w:val="22"/>
+          <w:szCs w:val="22"/>
+        </w:rPr>
+        <w:t>9</w:t>
+      </w:r>
+      <w:r>
+        <w:rPr>
+          <w:rStyle w:val="nfasissutil"/>
+          <w:rFonts w:ascii="Times New Roman" w:hAnsi="Times New Roman"/>
+          <w:i w:val="0"/>
+          <w:sz w:val="22"/>
+          <w:szCs w:val="22"/>
+        </w:rPr>
+        <w:t>].</w:t>
       </w:r>
     </w:p>
     <w:p>
@@ -3239,123 +2835,18 @@
           <w:sz w:val="22"/>
           <w:szCs w:val="22"/>
         </w:rPr>
+        <w:t xml:space="preserve">En este escenario se firma un JWT utilizando cifrado asimétrico, esto significa que los creadores del token necesitan una llave pública y privada. La llave pública necesita estar </w:t>
+      </w:r>
+      <w:r>
+        <w:rPr>
+          <w:rStyle w:val="nfasissutil"/>
+          <w:rFonts w:ascii="Times New Roman" w:hAnsi="Times New Roman"/>
+          <w:i w:val="0"/>
+          <w:sz w:val="22"/>
+          <w:szCs w:val="22"/>
+        </w:rPr>
         <w:lastRenderedPageBreak/>
-        <w:t>Es por esto que el concepto de Tokens que se pretende es aplicado para proveer una manera para que los usuarios para autenticar cada solicitud sin tener la necesidad de mantener una sesión o mandar repetidamente las credenciales de login [</w:t>
-      </w:r>
-      <w:r>
-        <w:rPr>
-          <w:rStyle w:val="nfasissutil"/>
-          <w:rFonts w:ascii="Times New Roman" w:hAnsi="Times New Roman"/>
-          <w:i w:val="0"/>
-          <w:sz w:val="22"/>
-          <w:szCs w:val="22"/>
-        </w:rPr>
-        <w:t>9</w:t>
-      </w:r>
-      <w:r>
-        <w:rPr>
-          <w:rStyle w:val="nfasissutil"/>
-          <w:rFonts w:ascii="Times New Roman" w:hAnsi="Times New Roman"/>
-          <w:i w:val="0"/>
-          <w:sz w:val="22"/>
-          <w:szCs w:val="22"/>
-        </w:rPr>
-        <w:t>].</w:t>
-      </w:r>
-    </w:p>
-    <w:p>
-      <w:pPr>
-        <w:jc w:val="both"/>
-        <w:rPr>
-          <w:rStyle w:val="nfasissutil"/>
-          <w:rFonts w:ascii="Times New Roman" w:hAnsi="Times New Roman"/>
-          <w:i w:val="0"/>
-          <w:sz w:val="22"/>
-          <w:szCs w:val="22"/>
-        </w:rPr>
-      </w:pPr>
-      <w:r>
-        <w:rPr>
-          <w:rStyle w:val="nfasissutil"/>
-          <w:rFonts w:ascii="Times New Roman" w:hAnsi="Times New Roman"/>
-          <w:i w:val="0"/>
-          <w:sz w:val="22"/>
-          <w:szCs w:val="22"/>
-        </w:rPr>
-        <w:t>Un ejemplo de tokens puede ser dado por JSON web Token (</w:t>
-      </w:r>
-      <w:r>
-        <w:rPr>
-          <w:rStyle w:val="nfasissutil"/>
-          <w:rFonts w:ascii="Times New Roman" w:hAnsi="Times New Roman"/>
-          <w:b/>
-          <w:i w:val="0"/>
-          <w:sz w:val="22"/>
-          <w:szCs w:val="22"/>
-        </w:rPr>
-        <w:t>JWT</w:t>
-      </w:r>
-      <w:r>
-        <w:rPr>
-          <w:rStyle w:val="nfasissutil"/>
-          <w:rFonts w:ascii="Times New Roman" w:hAnsi="Times New Roman"/>
-          <w:i w:val="0"/>
-          <w:sz w:val="22"/>
-          <w:szCs w:val="22"/>
-        </w:rPr>
-        <w:t xml:space="preserve">) es un medio estándar de la solicitud, </w:t>
-      </w:r>
-      <w:r>
-        <w:rPr>
-          <w:rStyle w:val="nfasissutil"/>
-          <w:rFonts w:ascii="Times New Roman" w:hAnsi="Times New Roman"/>
-          <w:i w:val="0"/>
-          <w:sz w:val="22"/>
-          <w:szCs w:val="22"/>
-        </w:rPr>
-        <w:t>en la cual codificada como un objeto JSON que es firmado y cifrado opcionalmente [</w:t>
-      </w:r>
-      <w:r>
-        <w:rPr>
-          <w:rStyle w:val="nfasissutil"/>
-          <w:rFonts w:ascii="Times New Roman" w:hAnsi="Times New Roman"/>
-          <w:i w:val="0"/>
-          <w:sz w:val="22"/>
-          <w:szCs w:val="22"/>
-        </w:rPr>
-        <w:t>9</w:t>
-      </w:r>
-      <w:r>
-        <w:rPr>
-          <w:rStyle w:val="nfasissutil"/>
-          <w:rFonts w:ascii="Times New Roman" w:hAnsi="Times New Roman"/>
-          <w:i w:val="0"/>
-          <w:sz w:val="22"/>
-          <w:szCs w:val="22"/>
-        </w:rPr>
-        <w:t>].</w:t>
-      </w:r>
-    </w:p>
-    <w:p>
-      <w:pPr>
-        <w:jc w:val="both"/>
-        <w:rPr>
-          <w:rStyle w:val="nfasissutil"/>
-          <w:rFonts w:ascii="Times New Roman" w:hAnsi="Times New Roman"/>
-          <w:i w:val="0"/>
-          <w:sz w:val="22"/>
-          <w:szCs w:val="22"/>
-        </w:rPr>
-      </w:pPr>
-      <w:r>
-        <w:rPr>
-          <w:rStyle w:val="nfasissutil"/>
-          <w:rFonts w:ascii="Times New Roman" w:hAnsi="Times New Roman"/>
-          <w:i w:val="0"/>
-          <w:sz w:val="22"/>
-          <w:szCs w:val="22"/>
-        </w:rPr>
-        <w:t xml:space="preserve">En este escenario se firma un JWT utilizando cifrado asimétrico, esto significa que los creadores del token necesitan una llave pública y privada. La llave pública necesita estar accesible para recibir </w:t>
+        <w:t xml:space="preserve">accesible para recibir </w:t>
       </w:r>
       <w:r>
         <w:rPr>
@@ -3517,15 +3008,28 @@
           <w:szCs w:val="22"/>
         </w:rPr>
       </w:pPr>
-      <w:r>
-        <w:rPr>
-          <w:rStyle w:val="nfasissutil"/>
-          <w:rFonts w:ascii="Times New Roman" w:hAnsi="Times New Roman"/>
-          <w:i w:val="0"/>
-          <w:sz w:val="22"/>
-          <w:szCs w:val="22"/>
-        </w:rPr>
-        <w:br w:type="page"/>
+    </w:p>
+    <w:p>
+      <w:pPr>
+        <w:rPr>
+          <w:rStyle w:val="nfasissutil"/>
+          <w:rFonts w:ascii="Times New Roman" w:hAnsi="Times New Roman"/>
+          <w:i w:val="0"/>
+          <w:sz w:val="22"/>
+          <w:szCs w:val="22"/>
+        </w:rPr>
+      </w:pPr>
+      <w:r>
+        <w:rPr>
+          <w:rStyle w:val="nfasissutil"/>
+          <w:rFonts w:ascii="Times New Roman" w:hAnsi="Times New Roman"/>
+          <w:b/>
+          <w:i w:val="0"/>
+          <w:sz w:val="22"/>
+          <w:szCs w:val="22"/>
+          <w:lang w:val="en-US"/>
+        </w:rPr>
+        <w:t>Bibliografía:</w:t>
       </w:r>
     </w:p>
     <w:p>
@@ -3536,25 +3040,81 @@
         <w:adjustRightInd w:val="0"/>
         <w:ind w:left="640" w:hanging="640"/>
         <w:rPr>
-          <w:rStyle w:val="nfasissutil"/>
-          <w:rFonts w:ascii="Times New Roman" w:hAnsi="Times New Roman"/>
-          <w:b/>
-          <w:i w:val="0"/>
-          <w:sz w:val="22"/>
-          <w:szCs w:val="22"/>
-        </w:rPr>
-      </w:pPr>
-      <w:r>
-        <w:rPr>
-          <w:rStyle w:val="nfasissutil"/>
-          <w:rFonts w:ascii="Times New Roman" w:hAnsi="Times New Roman"/>
-          <w:b/>
-          <w:i w:val="0"/>
-          <w:sz w:val="22"/>
-          <w:szCs w:val="22"/>
-        </w:rPr>
-        <w:lastRenderedPageBreak/>
-        <w:t>Bibliografía:</w:t>
+          <w:rFonts w:ascii="Times New Roman" w:hAnsi="Times New Roman"/>
+          <w:noProof/>
+          <w:sz w:val="22"/>
+          <w:lang w:val="en-US"/>
+        </w:rPr>
+      </w:pPr>
+      <w:r>
+        <w:rPr>
+          <w:rStyle w:val="nfasissutil"/>
+          <w:rFonts w:ascii="Times New Roman" w:hAnsi="Times New Roman"/>
+          <w:i w:val="0"/>
+          <w:sz w:val="22"/>
+          <w:szCs w:val="22"/>
+        </w:rPr>
+        <w:fldChar w:fldCharType="begin" w:fldLock="1"/>
+      </w:r>
+      <w:r>
+        <w:rPr>
+          <w:rStyle w:val="nfasissutil"/>
+          <w:rFonts w:ascii="Times New Roman" w:hAnsi="Times New Roman"/>
+          <w:i w:val="0"/>
+          <w:sz w:val="22"/>
+          <w:szCs w:val="22"/>
+          <w:lang w:val="en-US"/>
+        </w:rPr>
+        <w:instrText xml:space="preserve">ADDIN Mendeley Bibliography CSL_BIBLIOGRAPHY </w:instrText>
+      </w:r>
+      <w:r>
+        <w:rPr>
+          <w:rStyle w:val="nfasissutil"/>
+          <w:rFonts w:ascii="Times New Roman" w:hAnsi="Times New Roman"/>
+          <w:i w:val="0"/>
+          <w:sz w:val="22"/>
+          <w:szCs w:val="22"/>
+        </w:rPr>
+        <w:fldChar w:fldCharType="separate"/>
+      </w:r>
+      <w:r>
+        <w:rPr>
+          <w:rFonts w:ascii="Times New Roman" w:hAnsi="Times New Roman"/>
+          <w:noProof/>
+          <w:sz w:val="22"/>
+          <w:lang w:val="en-US"/>
+        </w:rPr>
+        <w:t>[1]</w:t>
+      </w:r>
+      <w:r>
+        <w:rPr>
+          <w:rFonts w:ascii="Times New Roman" w:hAnsi="Times New Roman"/>
+          <w:noProof/>
+          <w:sz w:val="22"/>
+          <w:lang w:val="en-US"/>
+        </w:rPr>
+        <w:tab/>
+        <w:t xml:space="preserve">Y. Bouzida and R. Beghdad, “Improving the timed token protocol,” </w:t>
+      </w:r>
+      <w:r>
+        <w:rPr>
+          <w:rFonts w:ascii="Times New Roman" w:hAnsi="Times New Roman"/>
+          <w:i/>
+          <w:iCs/>
+          <w:noProof/>
+          <w:sz w:val="22"/>
+          <w:lang w:val="en-US"/>
+        </w:rPr>
+        <w:t>Lect. Notes Comput. Sci. (including Subser. Lect. Notes Artif. Intell. Lect. Notes Bioinformatics)</w:t>
+      </w:r>
+      <w:r>
+        <w:rPr>
+          <w:rFonts w:ascii="Times New Roman" w:hAnsi="Times New Roman"/>
+          <w:noProof/>
+          <w:sz w:val="22"/>
+          <w:lang w:val="en-US"/>
+        </w:rPr>
+        <w:t>, vol. 2093, no. 213, pp. 520–529, 2001.</w:t>
       </w:r>
     </w:p>
     <w:p>
@@ -3568,54 +3128,27 @@
           <w:rFonts w:ascii="Times New Roman" w:hAnsi="Times New Roman"/>
           <w:noProof/>
           <w:sz w:val="22"/>
-        </w:rPr>
-      </w:pPr>
-      <w:r>
-        <w:rPr>
-          <w:rStyle w:val="nfasissutil"/>
-          <w:rFonts w:ascii="Times New Roman" w:hAnsi="Times New Roman"/>
-          <w:i w:val="0"/>
-          <w:sz w:val="22"/>
-          <w:szCs w:val="22"/>
-        </w:rPr>
-        <w:fldChar w:fldCharType="begin" w:fldLock="1"/>
-      </w:r>
-      <w:r>
-        <w:rPr>
-          <w:rStyle w:val="nfasissutil"/>
-          <w:rFonts w:ascii="Times New Roman" w:hAnsi="Times New Roman"/>
-          <w:i w:val="0"/>
-          <w:sz w:val="22"/>
-          <w:szCs w:val="22"/>
-        </w:rPr>
-        <w:instrText xml:space="preserve">ADDIN Mendeley Bibliography CSL_BIBLIOGRAPHY </w:instrText>
-      </w:r>
-      <w:r>
-        <w:rPr>
-          <w:rStyle w:val="nfasissutil"/>
-          <w:rFonts w:ascii="Times New Roman" w:hAnsi="Times New Roman"/>
-          <w:i w:val="0"/>
-          <w:sz w:val="22"/>
-          <w:szCs w:val="22"/>
-        </w:rPr>
-        <w:fldChar w:fldCharType="separate"/>
-      </w:r>
-      <w:r>
-        <w:rPr>
-          <w:rFonts w:ascii="Times New Roman" w:hAnsi="Times New Roman"/>
-          <w:noProof/>
-          <w:sz w:val="22"/>
-        </w:rPr>
-        <w:t>[1]</w:t>
-      </w:r>
-      <w:r>
-        <w:rPr>
-          <w:rFonts w:ascii="Times New Roman" w:hAnsi="Times New Roman"/>
-          <w:noProof/>
-          <w:sz w:val="22"/>
+          <w:lang w:val="en-US"/>
+        </w:rPr>
+      </w:pPr>
+      <w:r>
+        <w:rPr>
+          <w:rFonts w:ascii="Times New Roman" w:hAnsi="Times New Roman"/>
+          <w:noProof/>
+          <w:sz w:val="22"/>
+          <w:lang w:val="en-US"/>
+        </w:rPr>
+        <w:t>[2]</w:t>
+      </w:r>
+      <w:r>
+        <w:rPr>
+          <w:rFonts w:ascii="Times New Roman" w:hAnsi="Times New Roman"/>
+          <w:noProof/>
+          <w:sz w:val="22"/>
+          <w:lang w:val="en-US"/>
         </w:rPr>
         <w:tab/>
-        <w:t xml:space="preserve">Y. Bouzida and R. Beghdad, “Improving the timed token protocol,” </w:t>
+        <w:t xml:space="preserve">S. Chandra, S. Paira, B. T. Student, S. Safikul, A. Assistant, and G. Sanyal, “A comparative survey of symmetric and asymmetric key cryptography,” </w:t>
       </w:r>
       <w:r>
         <w:rPr>
@@ -3624,16 +3157,18 @@
           <w:iCs/>
           <w:noProof/>
           <w:sz w:val="22"/>
-        </w:rPr>
-        <w:t>Lect. Notes Comput. Sci. (including Subser. Lect. Notes Artif. Intell. Lect. Notes Bioinformatics)</w:t>
-      </w:r>
-      <w:r>
-        <w:rPr>
-          <w:rFonts w:ascii="Times New Roman" w:hAnsi="Times New Roman"/>
-          <w:noProof/>
-          <w:sz w:val="22"/>
-        </w:rPr>
-        <w:t>, vol. 2093, no. 213, pp. 520–529, 2001.</w:t>
+          <w:lang w:val="en-US"/>
+        </w:rPr>
+        <w:t>2014 Int. Conf. Electron. Commun. Compytational Eng.</w:t>
+      </w:r>
+      <w:r>
+        <w:rPr>
+          <w:rFonts w:ascii="Times New Roman" w:hAnsi="Times New Roman"/>
+          <w:noProof/>
+          <w:sz w:val="22"/>
+          <w:lang w:val="en-US"/>
+        </w:rPr>
+        <w:t>, pp. 83–93, 2014.</w:t>
       </w:r>
     </w:p>
     <w:p>
@@ -3647,24 +3182,27 @@
           <w:rFonts w:ascii="Times New Roman" w:hAnsi="Times New Roman"/>
           <w:noProof/>
           <w:sz w:val="22"/>
-        </w:rPr>
-      </w:pPr>
-      <w:r>
-        <w:rPr>
-          <w:rFonts w:ascii="Times New Roman" w:hAnsi="Times New Roman"/>
-          <w:noProof/>
-          <w:sz w:val="22"/>
-        </w:rPr>
-        <w:t>[2]</w:t>
-      </w:r>
-      <w:r>
-        <w:rPr>
-          <w:rFonts w:ascii="Times New Roman" w:hAnsi="Times New Roman"/>
-          <w:noProof/>
-          <w:sz w:val="22"/>
+          <w:lang w:val="en-US"/>
+        </w:rPr>
+      </w:pPr>
+      <w:r>
+        <w:rPr>
+          <w:rFonts w:ascii="Times New Roman" w:hAnsi="Times New Roman"/>
+          <w:noProof/>
+          <w:sz w:val="22"/>
+          <w:lang w:val="en-US"/>
+        </w:rPr>
+        <w:t>[3]</w:t>
+      </w:r>
+      <w:r>
+        <w:rPr>
+          <w:rFonts w:ascii="Times New Roman" w:hAnsi="Times New Roman"/>
+          <w:noProof/>
+          <w:sz w:val="22"/>
+          <w:lang w:val="en-US"/>
         </w:rPr>
         <w:tab/>
-        <w:t xml:space="preserve">S. Chandra, S. Paira, B. T. Student, S. Safikul, A. Assistant, and G. Sanyal, “A comparative survey of symmetric and asymmetric key cryptography,” </w:t>
+        <w:t xml:space="preserve">M. Chen and S. Chen, “An Efficient Anonymous Authentication Protocol for RFID Systems Using Dynamic Tokens,” </w:t>
       </w:r>
       <w:r>
         <w:rPr>
@@ -3673,16 +3211,18 @@
           <w:iCs/>
           <w:noProof/>
           <w:sz w:val="22"/>
-        </w:rPr>
-        <w:t>2014 Int. Conf. Electron. Commun. Compytational Eng.</w:t>
-      </w:r>
-      <w:r>
-        <w:rPr>
-          <w:rFonts w:ascii="Times New Roman" w:hAnsi="Times New Roman"/>
-          <w:noProof/>
-          <w:sz w:val="22"/>
-        </w:rPr>
-        <w:t>, pp. 83–93, 2014.</w:t>
+          <w:lang w:val="en-US"/>
+        </w:rPr>
+        <w:t>2015 IEEE 35th Int. Conf. Distrib. Comput. Syst.</w:t>
+      </w:r>
+      <w:r>
+        <w:rPr>
+          <w:rFonts w:ascii="Times New Roman" w:hAnsi="Times New Roman"/>
+          <w:noProof/>
+          <w:sz w:val="22"/>
+          <w:lang w:val="en-US"/>
+        </w:rPr>
+        <w:t>, pp. 756–757, 2015.</w:t>
       </w:r>
     </w:p>
     <w:p>
@@ -3696,24 +3236,27 @@
           <w:rFonts w:ascii="Times New Roman" w:hAnsi="Times New Roman"/>
           <w:noProof/>
           <w:sz w:val="22"/>
-        </w:rPr>
-      </w:pPr>
-      <w:r>
-        <w:rPr>
-          <w:rFonts w:ascii="Times New Roman" w:hAnsi="Times New Roman"/>
-          <w:noProof/>
-          <w:sz w:val="22"/>
-        </w:rPr>
-        <w:t>[3]</w:t>
-      </w:r>
-      <w:r>
-        <w:rPr>
-          <w:rFonts w:ascii="Times New Roman" w:hAnsi="Times New Roman"/>
-          <w:noProof/>
-          <w:sz w:val="22"/>
+          <w:lang w:val="en-US"/>
+        </w:rPr>
+      </w:pPr>
+      <w:r>
+        <w:rPr>
+          <w:rFonts w:ascii="Times New Roman" w:hAnsi="Times New Roman"/>
+          <w:noProof/>
+          <w:sz w:val="22"/>
+          <w:lang w:val="en-US"/>
+        </w:rPr>
+        <w:t>[4]</w:t>
+      </w:r>
+      <w:r>
+        <w:rPr>
+          <w:rFonts w:ascii="Times New Roman" w:hAnsi="Times New Roman"/>
+          <w:noProof/>
+          <w:sz w:val="22"/>
+          <w:lang w:val="en-US"/>
         </w:rPr>
         <w:tab/>
-        <w:t xml:space="preserve">M. Chen and S. Chen, “An Efficient Anonymous Authentication Protocol for RFID Systems Using Dynamic Tokens,” </w:t>
+        <w:t xml:space="preserve">P. Crocker and P. Querido, “Two Factor Encryption in Cloud Storage Providers Using Hardware Tokens,” </w:t>
       </w:r>
       <w:r>
         <w:rPr>
@@ -3722,16 +3265,18 @@
           <w:iCs/>
           <w:noProof/>
           <w:sz w:val="22"/>
-        </w:rPr>
-        <w:t>2015 IEEE 35th Int. Conf. Distrib. Comput. Syst.</w:t>
-      </w:r>
-      <w:r>
-        <w:rPr>
-          <w:rFonts w:ascii="Times New Roman" w:hAnsi="Times New Roman"/>
-          <w:noProof/>
-          <w:sz w:val="22"/>
-        </w:rPr>
-        <w:t>, pp. 756–757, 2015.</w:t>
+          <w:lang w:val="en-US"/>
+        </w:rPr>
+        <w:t>2015 IEEE Globecom Work. (GC Wkshps)</w:t>
+      </w:r>
+      <w:r>
+        <w:rPr>
+          <w:rFonts w:ascii="Times New Roman" w:hAnsi="Times New Roman"/>
+          <w:noProof/>
+          <w:sz w:val="22"/>
+          <w:lang w:val="en-US"/>
+        </w:rPr>
+        <w:t>, pp. 1–6, 2015.</w:t>
       </w:r>
     </w:p>
     <w:p>
@@ -3745,42 +3290,27 @@
           <w:rFonts w:ascii="Times New Roman" w:hAnsi="Times New Roman"/>
           <w:noProof/>
           <w:sz w:val="22"/>
-        </w:rPr>
-      </w:pPr>
-      <w:r>
-        <w:rPr>
-          <w:rFonts w:ascii="Times New Roman" w:hAnsi="Times New Roman"/>
-          <w:noProof/>
-          <w:sz w:val="22"/>
-        </w:rPr>
-        <w:t>[4]</w:t>
-      </w:r>
-      <w:r>
-        <w:rPr>
-          <w:rFonts w:ascii="Times New Roman" w:hAnsi="Times New Roman"/>
-          <w:noProof/>
-          <w:sz w:val="22"/>
+          <w:lang w:val="en-US"/>
+        </w:rPr>
+      </w:pPr>
+      <w:r>
+        <w:rPr>
+          <w:rFonts w:ascii="Times New Roman" w:hAnsi="Times New Roman"/>
+          <w:noProof/>
+          <w:sz w:val="22"/>
+          <w:lang w:val="en-US"/>
+        </w:rPr>
+        <w:t>[5]</w:t>
+      </w:r>
+      <w:r>
+        <w:rPr>
+          <w:rFonts w:ascii="Times New Roman" w:hAnsi="Times New Roman"/>
+          <w:noProof/>
+          <w:sz w:val="22"/>
+          <w:lang w:val="en-US"/>
         </w:rPr>
         <w:tab/>
-        <w:t xml:space="preserve">P. Crocker and P. Querido, “Two Factor Encryption in Cloud Storage Providers Using Hardware Tokens,” </w:t>
-      </w:r>
-      <w:r>
-        <w:rPr>
-          <w:rFonts w:ascii="Times New Roman" w:hAnsi="Times New Roman"/>
-          <w:i/>
-          <w:iCs/>
-          <w:noProof/>
-          <w:sz w:val="22"/>
-        </w:rPr>
-        <w:t>2015 IEEE Globecom Work. (GC Wkshps)</w:t>
-      </w:r>
-      <w:r>
-        <w:rPr>
-          <w:rFonts w:ascii="Times New Roman" w:hAnsi="Times New Roman"/>
-          <w:noProof/>
-          <w:sz w:val="22"/>
-        </w:rPr>
-        <w:t>, pp. 1–6, 2015.</w:t>
+        <w:t>G. Fa and Q. Rogado, “Decentralized Semantic Identity.”</w:t>
       </w:r>
     </w:p>
     <w:p>
@@ -3794,24 +3324,47 @@
           <w:rFonts w:ascii="Times New Roman" w:hAnsi="Times New Roman"/>
           <w:noProof/>
           <w:sz w:val="22"/>
-        </w:rPr>
-      </w:pPr>
-      <w:r>
-        <w:rPr>
-          <w:rFonts w:ascii="Times New Roman" w:hAnsi="Times New Roman"/>
-          <w:noProof/>
-          <w:sz w:val="22"/>
-        </w:rPr>
-        <w:t>[5]</w:t>
-      </w:r>
-      <w:r>
-        <w:rPr>
-          <w:rFonts w:ascii="Times New Roman" w:hAnsi="Times New Roman"/>
-          <w:noProof/>
-          <w:sz w:val="22"/>
+          <w:lang w:val="en-US"/>
+        </w:rPr>
+      </w:pPr>
+      <w:r>
+        <w:rPr>
+          <w:rFonts w:ascii="Times New Roman" w:hAnsi="Times New Roman"/>
+          <w:noProof/>
+          <w:sz w:val="22"/>
+          <w:lang w:val="en-US"/>
+        </w:rPr>
+        <w:t>[6]</w:t>
+      </w:r>
+      <w:r>
+        <w:rPr>
+          <w:rFonts w:ascii="Times New Roman" w:hAnsi="Times New Roman"/>
+          <w:noProof/>
+          <w:sz w:val="22"/>
+          <w:lang w:val="en-US"/>
         </w:rPr>
         <w:tab/>
-        <w:t>G. Fa and Q. Rogado, “Decentralized Semantic Identity.”</w:t>
+        <w:t xml:space="preserve">J. Lee and Y. Oh, “A Study on Providing the Reliable and Secure SMS Authentication Service,” </w:t>
+      </w:r>
+      <w:r>
+        <w:rPr>
+          <w:rFonts w:ascii="Times New Roman" w:hAnsi="Times New Roman"/>
+          <w:i/>
+          <w:iCs/>
+          <w:noProof/>
+          <w:sz w:val="22"/>
+          <w:lang w:val="en-US"/>
+        </w:rPr>
+        <w:t>2014 IEEE 11th Intl Conf Ubiquitous Intell. Comput. 2014 IEEE 11th Intl Conf Auton. Trust. Comput. 2014 IEEE 14th Intl Conf Scalable Comput. Commun. Its Assoc. Work.</w:t>
+      </w:r>
+      <w:r>
+        <w:rPr>
+          <w:rFonts w:ascii="Times New Roman" w:hAnsi="Times New Roman"/>
+          <w:noProof/>
+          <w:sz w:val="22"/>
+          <w:lang w:val="en-US"/>
+        </w:rPr>
+        <w:t>, pp. 620–624, 2014.</w:t>
       </w:r>
     </w:p>
     <w:p>
@@ -3825,24 +3378,27 @@
           <w:rFonts w:ascii="Times New Roman" w:hAnsi="Times New Roman"/>
           <w:noProof/>
           <w:sz w:val="22"/>
-        </w:rPr>
-      </w:pPr>
-      <w:r>
-        <w:rPr>
-          <w:rFonts w:ascii="Times New Roman" w:hAnsi="Times New Roman"/>
-          <w:noProof/>
-          <w:sz w:val="22"/>
-        </w:rPr>
-        <w:t>[6]</w:t>
-      </w:r>
-      <w:r>
-        <w:rPr>
-          <w:rFonts w:ascii="Times New Roman" w:hAnsi="Times New Roman"/>
-          <w:noProof/>
-          <w:sz w:val="22"/>
+          <w:lang w:val="en-US"/>
+        </w:rPr>
+      </w:pPr>
+      <w:r>
+        <w:rPr>
+          <w:rFonts w:ascii="Times New Roman" w:hAnsi="Times New Roman"/>
+          <w:noProof/>
+          <w:sz w:val="22"/>
+          <w:lang w:val="en-US"/>
+        </w:rPr>
+        <w:t>[7]</w:t>
+      </w:r>
+      <w:r>
+        <w:rPr>
+          <w:rFonts w:ascii="Times New Roman" w:hAnsi="Times New Roman"/>
+          <w:noProof/>
+          <w:sz w:val="22"/>
+          <w:lang w:val="en-US"/>
         </w:rPr>
         <w:tab/>
-        <w:t xml:space="preserve">J. Lee and Y. Oh, “A Study on Providing the Reliable and Secure SMS Authentication Service,” </w:t>
+        <w:t xml:space="preserve">V. A. Pasenchuk and D. A. Volkov, “SignToLogin Cloud Service of Biometric Two-Factor Authentication Using Mobile Devices,” </w:t>
       </w:r>
       <w:r>
         <w:rPr>
@@ -3851,16 +3407,18 @@
           <w:iCs/>
           <w:noProof/>
           <w:sz w:val="22"/>
-        </w:rPr>
-        <w:t>2014 IEEE 11th Intl Conf Ubiquitous Intell. Comput. 2014 IEEE 11th Intl Conf Auton. Trust. Comput. 2014 IEEE 14th Intl Conf Scalable Comput. Commun. Its Assoc. Work.</w:t>
-      </w:r>
-      <w:r>
-        <w:rPr>
-          <w:rFonts w:ascii="Times New Roman" w:hAnsi="Times New Roman"/>
-          <w:noProof/>
-          <w:sz w:val="22"/>
-        </w:rPr>
-        <w:t>, pp. 620–624, 2014.</w:t>
+          <w:lang w:val="en-US"/>
+        </w:rPr>
+        <w:t>17th Int. Conf. Micro/Nanotechnologies Electron Devices EDM</w:t>
+      </w:r>
+      <w:r>
+        <w:rPr>
+          <w:rFonts w:ascii="Times New Roman" w:hAnsi="Times New Roman"/>
+          <w:noProof/>
+          <w:sz w:val="22"/>
+          <w:lang w:val="en-US"/>
+        </w:rPr>
+        <w:t>, pp. 164–167, 2016.</w:t>
       </w:r>
     </w:p>
     <w:p>
@@ -3874,24 +3432,27 @@
           <w:rFonts w:ascii="Times New Roman" w:hAnsi="Times New Roman"/>
           <w:noProof/>
           <w:sz w:val="22"/>
-        </w:rPr>
-      </w:pPr>
-      <w:r>
-        <w:rPr>
-          <w:rFonts w:ascii="Times New Roman" w:hAnsi="Times New Roman"/>
-          <w:noProof/>
-          <w:sz w:val="22"/>
-        </w:rPr>
-        <w:t>[7]</w:t>
-      </w:r>
-      <w:r>
-        <w:rPr>
-          <w:rFonts w:ascii="Times New Roman" w:hAnsi="Times New Roman"/>
-          <w:noProof/>
-          <w:sz w:val="22"/>
+          <w:lang w:val="en-US"/>
+        </w:rPr>
+      </w:pPr>
+      <w:r>
+        <w:rPr>
+          <w:rFonts w:ascii="Times New Roman" w:hAnsi="Times New Roman"/>
+          <w:noProof/>
+          <w:sz w:val="22"/>
+          <w:lang w:val="en-US"/>
+        </w:rPr>
+        <w:t>[8]</w:t>
+      </w:r>
+      <w:r>
+        <w:rPr>
+          <w:rFonts w:ascii="Times New Roman" w:hAnsi="Times New Roman"/>
+          <w:noProof/>
+          <w:sz w:val="22"/>
+          <w:lang w:val="en-US"/>
         </w:rPr>
         <w:tab/>
-        <w:t xml:space="preserve">V. A. Pasenchuk and D. A. Volkov, “SignToLogin Cloud Service of Biometric Two-Factor Authentication Using Mobile Devices,” </w:t>
+        <w:t xml:space="preserve">T. Petsas, G. Tsirantonakis, E. Athanasopoulos, and S. Ioannidis, “Two-factor authentication: is the world ready?,” </w:t>
       </w:r>
       <w:r>
         <w:rPr>
@@ -3900,16 +3461,18 @@
           <w:iCs/>
           <w:noProof/>
           <w:sz w:val="22"/>
-        </w:rPr>
-        <w:t>17th Int. Conf. Micro/Nanotechnologies Electron Devices EDM</w:t>
-      </w:r>
-      <w:r>
-        <w:rPr>
-          <w:rFonts w:ascii="Times New Roman" w:hAnsi="Times New Roman"/>
-          <w:noProof/>
-          <w:sz w:val="22"/>
-        </w:rPr>
-        <w:t>, pp. 164–167, 2016.</w:t>
+          <w:lang w:val="en-US"/>
+        </w:rPr>
+        <w:t>Proc. Eighth Eur. Work. Syst. Secur. - EuroSec ’15</w:t>
+      </w:r>
+      <w:r>
+        <w:rPr>
+          <w:rFonts w:ascii="Times New Roman" w:hAnsi="Times New Roman"/>
+          <w:noProof/>
+          <w:sz w:val="22"/>
+          <w:lang w:val="en-US"/>
+        </w:rPr>
+        <w:t>, no. October, pp. 1–7, 2015.</w:t>
       </w:r>
     </w:p>
     <w:p>
@@ -3923,24 +3486,28 @@
           <w:rFonts w:ascii="Times New Roman" w:hAnsi="Times New Roman"/>
           <w:noProof/>
           <w:sz w:val="22"/>
-        </w:rPr>
-      </w:pPr>
-      <w:r>
-        <w:rPr>
-          <w:rFonts w:ascii="Times New Roman" w:hAnsi="Times New Roman"/>
-          <w:noProof/>
-          <w:sz w:val="22"/>
-        </w:rPr>
-        <w:t>[8]</w:t>
-      </w:r>
-      <w:r>
-        <w:rPr>
-          <w:rFonts w:ascii="Times New Roman" w:hAnsi="Times New Roman"/>
-          <w:noProof/>
-          <w:sz w:val="22"/>
+          <w:lang w:val="en-US"/>
+        </w:rPr>
+      </w:pPr>
+      <w:r>
+        <w:rPr>
+          <w:rFonts w:ascii="Times New Roman" w:hAnsi="Times New Roman"/>
+          <w:noProof/>
+          <w:sz w:val="22"/>
+          <w:lang w:val="en-US"/>
+        </w:rPr>
+        <w:lastRenderedPageBreak/>
+        <w:t>[9]</w:t>
+      </w:r>
+      <w:r>
+        <w:rPr>
+          <w:rFonts w:ascii="Times New Roman" w:hAnsi="Times New Roman"/>
+          <w:noProof/>
+          <w:sz w:val="22"/>
+          <w:lang w:val="en-US"/>
         </w:rPr>
         <w:tab/>
-        <w:t xml:space="preserve">T. Petsas, G. Tsirantonakis, E. Athanasopoulos, and S. Ioannidis, “Two-factor authentication: is the world ready?,” </w:t>
+        <w:t xml:space="preserve">T. R., S. Y. R., S. H. Manjula, K. R. Venugopal, and L. M. Patnaik, “Token Based Privacy Preserving Access Control in Wireless Sensor Networks,” </w:t>
       </w:r>
       <w:r>
         <w:rPr>
@@ -3949,16 +3516,18 @@
           <w:iCs/>
           <w:noProof/>
           <w:sz w:val="22"/>
-        </w:rPr>
-        <w:t>Proc. Eighth Eur. Work. Syst. Secur. - EuroSec ’15</w:t>
-      </w:r>
-      <w:r>
-        <w:rPr>
-          <w:rFonts w:ascii="Times New Roman" w:hAnsi="Times New Roman"/>
-          <w:noProof/>
-          <w:sz w:val="22"/>
-        </w:rPr>
-        <w:t>, no. October, pp. 1–7, 2015.</w:t>
+          <w:lang w:val="en-US"/>
+        </w:rPr>
+        <w:t>2015 Int. Conf. Adv. Comput. Commun.</w:t>
+      </w:r>
+      <w:r>
+        <w:rPr>
+          <w:rFonts w:ascii="Times New Roman" w:hAnsi="Times New Roman"/>
+          <w:noProof/>
+          <w:sz w:val="22"/>
+          <w:lang w:val="en-US"/>
+        </w:rPr>
+        <w:t>, pp. 45–50, 2015.</w:t>
       </w:r>
     </w:p>
     <w:p>
@@ -3972,42 +3541,27 @@
           <w:rFonts w:ascii="Times New Roman" w:hAnsi="Times New Roman"/>
           <w:noProof/>
           <w:sz w:val="22"/>
-        </w:rPr>
-      </w:pPr>
-      <w:r>
-        <w:rPr>
-          <w:rFonts w:ascii="Times New Roman" w:hAnsi="Times New Roman"/>
-          <w:noProof/>
-          <w:sz w:val="22"/>
-        </w:rPr>
-        <w:t>[9]</w:t>
-      </w:r>
-      <w:r>
-        <w:rPr>
-          <w:rFonts w:ascii="Times New Roman" w:hAnsi="Times New Roman"/>
-          <w:noProof/>
-          <w:sz w:val="22"/>
+          <w:lang w:val="en-US"/>
+        </w:rPr>
+      </w:pPr>
+      <w:r>
+        <w:rPr>
+          <w:rFonts w:ascii="Times New Roman" w:hAnsi="Times New Roman"/>
+          <w:noProof/>
+          <w:sz w:val="22"/>
+          <w:lang w:val="en-US"/>
+        </w:rPr>
+        <w:t>[10]</w:t>
+      </w:r>
+      <w:r>
+        <w:rPr>
+          <w:rFonts w:ascii="Times New Roman" w:hAnsi="Times New Roman"/>
+          <w:noProof/>
+          <w:sz w:val="22"/>
+          <w:lang w:val="en-US"/>
         </w:rPr>
         <w:tab/>
-        <w:t xml:space="preserve">T. R., S. Y. R., S. H. Manjula, K. R. Venugopal, and L. M. Patnaik, “Token Based Privacy Preserving Access Control in Wireless Sensor Networks,” </w:t>
-      </w:r>
-      <w:r>
-        <w:rPr>
-          <w:rFonts w:ascii="Times New Roman" w:hAnsi="Times New Roman"/>
-          <w:i/>
-          <w:iCs/>
-          <w:noProof/>
-          <w:sz w:val="22"/>
-        </w:rPr>
-        <w:t>2015 Int. Conf. Adv. Comput. Commun.</w:t>
-      </w:r>
-      <w:r>
-        <w:rPr>
-          <w:rFonts w:ascii="Times New Roman" w:hAnsi="Times New Roman"/>
-          <w:noProof/>
-          <w:sz w:val="22"/>
-        </w:rPr>
-        <w:t>, pp. 45–50, 2015.</w:t>
+        <w:t>M. Thomas, “Transmission of SMS,” 2015.</w:t>
       </w:r>
     </w:p>
     <w:p>
@@ -4021,24 +3575,47 @@
           <w:rFonts w:ascii="Times New Roman" w:hAnsi="Times New Roman"/>
           <w:noProof/>
           <w:sz w:val="22"/>
-        </w:rPr>
-      </w:pPr>
-      <w:r>
-        <w:rPr>
-          <w:rFonts w:ascii="Times New Roman" w:hAnsi="Times New Roman"/>
-          <w:noProof/>
-          <w:sz w:val="22"/>
-        </w:rPr>
-        <w:t>[10]</w:t>
-      </w:r>
-      <w:r>
-        <w:rPr>
-          <w:rFonts w:ascii="Times New Roman" w:hAnsi="Times New Roman"/>
-          <w:noProof/>
-          <w:sz w:val="22"/>
+          <w:lang w:val="en-US"/>
+        </w:rPr>
+      </w:pPr>
+      <w:r>
+        <w:rPr>
+          <w:rFonts w:ascii="Times New Roman" w:hAnsi="Times New Roman"/>
+          <w:noProof/>
+          <w:sz w:val="22"/>
+          <w:lang w:val="en-US"/>
+        </w:rPr>
+        <w:t>[11]</w:t>
+      </w:r>
+      <w:r>
+        <w:rPr>
+          <w:rFonts w:ascii="Times New Roman" w:hAnsi="Times New Roman"/>
+          <w:noProof/>
+          <w:sz w:val="22"/>
+          <w:lang w:val="en-US"/>
         </w:rPr>
         <w:tab/>
-        <w:t>M. Thomas, “Transmission of SMS,” 2015.</w:t>
+        <w:t xml:space="preserve">D. Wang, Q. Gu, H. Cheng, and P. Wang, “The Request for Better Measurement,” </w:t>
+      </w:r>
+      <w:r>
+        <w:rPr>
+          <w:rFonts w:ascii="Times New Roman" w:hAnsi="Times New Roman"/>
+          <w:i/>
+          <w:iCs/>
+          <w:noProof/>
+          <w:sz w:val="22"/>
+          <w:lang w:val="en-US"/>
+        </w:rPr>
+        <w:t>Proc. 11th ACM Asia Conf. Comput. Commun. Secur. - ASIA CCS ’16</w:t>
+      </w:r>
+      <w:r>
+        <w:rPr>
+          <w:rFonts w:ascii="Times New Roman" w:hAnsi="Times New Roman"/>
+          <w:noProof/>
+          <w:sz w:val="22"/>
+          <w:lang w:val="en-US"/>
+        </w:rPr>
+        <w:t>, pp. 475–486, 2016.</w:t>
       </w:r>
     </w:p>
     <w:p>
@@ -4052,24 +3629,27 @@
           <w:rFonts w:ascii="Times New Roman" w:hAnsi="Times New Roman"/>
           <w:noProof/>
           <w:sz w:val="22"/>
-        </w:rPr>
-      </w:pPr>
-      <w:r>
-        <w:rPr>
-          <w:rFonts w:ascii="Times New Roman" w:hAnsi="Times New Roman"/>
-          <w:noProof/>
-          <w:sz w:val="22"/>
-        </w:rPr>
-        <w:t>[11]</w:t>
-      </w:r>
-      <w:r>
-        <w:rPr>
-          <w:rFonts w:ascii="Times New Roman" w:hAnsi="Times New Roman"/>
-          <w:noProof/>
-          <w:sz w:val="22"/>
+          <w:lang w:val="en-US"/>
+        </w:rPr>
+      </w:pPr>
+      <w:r>
+        <w:rPr>
+          <w:rFonts w:ascii="Times New Roman" w:hAnsi="Times New Roman"/>
+          <w:noProof/>
+          <w:sz w:val="22"/>
+          <w:lang w:val="en-US"/>
+        </w:rPr>
+        <w:t>[12]</w:t>
+      </w:r>
+      <w:r>
+        <w:rPr>
+          <w:rFonts w:ascii="Times New Roman" w:hAnsi="Times New Roman"/>
+          <w:noProof/>
+          <w:sz w:val="22"/>
+          <w:lang w:val="en-US"/>
         </w:rPr>
         <w:tab/>
-        <w:t xml:space="preserve">D. Wang, Q. Gu, H. Cheng, and P. Wang, “The Request for Better Measurement,” </w:t>
+        <w:t xml:space="preserve">A. M. White, K. Shaw, F. Monrose, and E. Moreton, “Isn’t that Fantabulous,” </w:t>
       </w:r>
       <w:r>
         <w:rPr>
@@ -4078,16 +3658,18 @@
           <w:iCs/>
           <w:noProof/>
           <w:sz w:val="22"/>
-        </w:rPr>
-        <w:t>Proc. 11th ACM Asia Conf. Comput. Commun. Secur. - ASIA CCS ’16</w:t>
-      </w:r>
-      <w:r>
-        <w:rPr>
-          <w:rFonts w:ascii="Times New Roman" w:hAnsi="Times New Roman"/>
-          <w:noProof/>
-          <w:sz w:val="22"/>
-        </w:rPr>
-        <w:t>, pp. 475–486, 2016.</w:t>
+          <w:lang w:val="en-US"/>
+        </w:rPr>
+        <w:t>Proc. 2014 Work. New Secur. Paradig. Work. - NSPW ’14</w:t>
+      </w:r>
+      <w:r>
+        <w:rPr>
+          <w:rFonts w:ascii="Times New Roman" w:hAnsi="Times New Roman"/>
+          <w:noProof/>
+          <w:sz w:val="22"/>
+          <w:lang w:val="en-US"/>
+        </w:rPr>
+        <w:t>, pp. 25–38, 2014.</w:t>
       </w:r>
     </w:p>
     <w:p>
@@ -4101,24 +3683,27 @@
           <w:rFonts w:ascii="Times New Roman" w:hAnsi="Times New Roman"/>
           <w:noProof/>
           <w:sz w:val="22"/>
-        </w:rPr>
-      </w:pPr>
-      <w:r>
-        <w:rPr>
-          <w:rFonts w:ascii="Times New Roman" w:hAnsi="Times New Roman"/>
-          <w:noProof/>
-          <w:sz w:val="22"/>
-        </w:rPr>
-        <w:t>[12]</w:t>
-      </w:r>
-      <w:r>
-        <w:rPr>
-          <w:rFonts w:ascii="Times New Roman" w:hAnsi="Times New Roman"/>
-          <w:noProof/>
-          <w:sz w:val="22"/>
+          <w:lang w:val="en-US"/>
+        </w:rPr>
+      </w:pPr>
+      <w:r>
+        <w:rPr>
+          <w:rFonts w:ascii="Times New Roman" w:hAnsi="Times New Roman"/>
+          <w:noProof/>
+          <w:sz w:val="22"/>
+          <w:lang w:val="en-US"/>
+        </w:rPr>
+        <w:t>[13]</w:t>
+      </w:r>
+      <w:r>
+        <w:rPr>
+          <w:rFonts w:ascii="Times New Roman" w:hAnsi="Times New Roman"/>
+          <w:noProof/>
+          <w:sz w:val="22"/>
+          <w:lang w:val="en-US"/>
         </w:rPr>
         <w:tab/>
-        <w:t xml:space="preserve">A. M. White, K. Shaw, F. Monrose, and E. Moreton, “Isn’t that Fantabulous,” </w:t>
+        <w:t xml:space="preserve">Z. Zhou, T. Zhang, S. S. M. Chow, Y. Zhang, and K. Zhang, “Efficient Authenticated Multi-Pattern Matching.,” </w:t>
       </w:r>
       <w:r>
         <w:rPr>
@@ -4127,16 +3712,18 @@
           <w:iCs/>
           <w:noProof/>
           <w:sz w:val="22"/>
-        </w:rPr>
-        <w:t>Proc. 2014 Work. New Secur. Paradig. Work. - NSPW ’14</w:t>
-      </w:r>
-      <w:r>
-        <w:rPr>
-          <w:rFonts w:ascii="Times New Roman" w:hAnsi="Times New Roman"/>
-          <w:noProof/>
-          <w:sz w:val="22"/>
-        </w:rPr>
-        <w:t>, pp. 25–38, 2014.</w:t>
+          <w:lang w:val="en-US"/>
+        </w:rPr>
+        <w:t>AsiaCCS</w:t>
+      </w:r>
+      <w:r>
+        <w:rPr>
+          <w:rFonts w:ascii="Times New Roman" w:hAnsi="Times New Roman"/>
+          <w:noProof/>
+          <w:sz w:val="22"/>
+          <w:lang w:val="en-US"/>
+        </w:rPr>
+        <w:t>, pp. 593–604, 2016.</w:t>
       </w:r>
     </w:p>
     <w:p>
@@ -4150,24 +3737,27 @@
           <w:rFonts w:ascii="Times New Roman" w:hAnsi="Times New Roman"/>
           <w:noProof/>
           <w:sz w:val="22"/>
-        </w:rPr>
-      </w:pPr>
-      <w:r>
-        <w:rPr>
-          <w:rFonts w:ascii="Times New Roman" w:hAnsi="Times New Roman"/>
-          <w:noProof/>
-          <w:sz w:val="22"/>
-        </w:rPr>
-        <w:t>[13]</w:t>
-      </w:r>
-      <w:r>
-        <w:rPr>
-          <w:rFonts w:ascii="Times New Roman" w:hAnsi="Times New Roman"/>
-          <w:noProof/>
-          <w:sz w:val="22"/>
+          <w:lang w:val="en-US"/>
+        </w:rPr>
+      </w:pPr>
+      <w:r>
+        <w:rPr>
+          <w:rFonts w:ascii="Times New Roman" w:hAnsi="Times New Roman"/>
+          <w:noProof/>
+          <w:sz w:val="22"/>
+          <w:lang w:val="en-US"/>
+        </w:rPr>
+        <w:t>[14]</w:t>
+      </w:r>
+      <w:r>
+        <w:rPr>
+          <w:rFonts w:ascii="Times New Roman" w:hAnsi="Times New Roman"/>
+          <w:noProof/>
+          <w:sz w:val="22"/>
+          <w:lang w:val="en-US"/>
         </w:rPr>
         <w:tab/>
-        <w:t xml:space="preserve">Z. Zhou, T. Zhang, S. S. M. Chow, Y. Zhang, and K. Zhang, “Efficient Authenticated Multi-Pattern Matching.,” </w:t>
+        <w:t xml:space="preserve">J. Moon, J. Yu, H. Yang, and D. Won, “Improvement of Biometrics and Smart Cards-based Authentication Scheme for Multi-Server Environments,” </w:t>
       </w:r>
       <w:r>
         <w:rPr>
@@ -4176,16 +3766,18 @@
           <w:iCs/>
           <w:noProof/>
           <w:sz w:val="22"/>
-        </w:rPr>
-        <w:t>AsiaCCS</w:t>
-      </w:r>
-      <w:r>
-        <w:rPr>
-          <w:rFonts w:ascii="Times New Roman" w:hAnsi="Times New Roman"/>
-          <w:noProof/>
-          <w:sz w:val="22"/>
-        </w:rPr>
-        <w:t>, pp. 593–604, 2016.</w:t>
+          <w:lang w:val="en-US"/>
+        </w:rPr>
+        <w:t>Proc. 10th Int. Conf. Ubiquitous Inf. Manag. Commun.</w:t>
+      </w:r>
+      <w:r>
+        <w:rPr>
+          <w:rFonts w:ascii="Times New Roman" w:hAnsi="Times New Roman"/>
+          <w:noProof/>
+          <w:sz w:val="22"/>
+          <w:lang w:val="en-US"/>
+        </w:rPr>
+        <w:t>, p. 7:1--7:8, 2016.</w:t>
       </w:r>
     </w:p>
     <w:p>
@@ -4199,42 +3791,27 @@
           <w:rFonts w:ascii="Times New Roman" w:hAnsi="Times New Roman"/>
           <w:noProof/>
           <w:sz w:val="22"/>
-        </w:rPr>
-      </w:pPr>
-      <w:r>
-        <w:rPr>
-          <w:rFonts w:ascii="Times New Roman" w:hAnsi="Times New Roman"/>
-          <w:noProof/>
-          <w:sz w:val="22"/>
-        </w:rPr>
-        <w:t>[14]</w:t>
-      </w:r>
-      <w:r>
-        <w:rPr>
-          <w:rFonts w:ascii="Times New Roman" w:hAnsi="Times New Roman"/>
-          <w:noProof/>
-          <w:sz w:val="22"/>
+          <w:lang w:val="en-US"/>
+        </w:rPr>
+      </w:pPr>
+      <w:r>
+        <w:rPr>
+          <w:rFonts w:ascii="Times New Roman" w:hAnsi="Times New Roman"/>
+          <w:noProof/>
+          <w:sz w:val="22"/>
+          <w:lang w:val="en-US"/>
+        </w:rPr>
+        <w:t>[15]</w:t>
+      </w:r>
+      <w:r>
+        <w:rPr>
+          <w:rFonts w:ascii="Times New Roman" w:hAnsi="Times New Roman"/>
+          <w:noProof/>
+          <w:sz w:val="22"/>
+          <w:lang w:val="en-US"/>
         </w:rPr>
         <w:tab/>
-        <w:t xml:space="preserve">J. Moon, J. Yu, H. Yang, and D. Won, “Improvement of Biometrics and Smart Cards-based Authentication Scheme for Multi-Server Environments,” </w:t>
-      </w:r>
-      <w:r>
-        <w:rPr>
-          <w:rFonts w:ascii="Times New Roman" w:hAnsi="Times New Roman"/>
-          <w:i/>
-          <w:iCs/>
-          <w:noProof/>
-          <w:sz w:val="22"/>
-        </w:rPr>
-        <w:t>Proc. 10th Int. Conf. Ubiquitous Inf. Manag. Commun.</w:t>
-      </w:r>
-      <w:r>
-        <w:rPr>
-          <w:rFonts w:ascii="Times New Roman" w:hAnsi="Times New Roman"/>
-          <w:noProof/>
-          <w:sz w:val="22"/>
-        </w:rPr>
-        <w:t>, p. 7:1--7:8, 2016.</w:t>
+        <w:t>R. Gehlot, “Enhancing Security on Cloud using Additional Encrypted Parameter for Public Authentication,” pp. 0–4, 2016.</w:t>
       </w:r>
     </w:p>
     <w:p>
@@ -4255,37 +3832,7 @@
           <w:rFonts w:ascii="Times New Roman" w:hAnsi="Times New Roman"/>
           <w:noProof/>
           <w:sz w:val="22"/>
-        </w:rPr>
-        <w:t>[15]</w:t>
-      </w:r>
-      <w:r>
-        <w:rPr>
-          <w:rFonts w:ascii="Times New Roman" w:hAnsi="Times New Roman"/>
-          <w:noProof/>
-          <w:sz w:val="22"/>
-        </w:rPr>
-        <w:tab/>
-        <w:t>R. Gehlot, “Enhancing Security on Cloud using Additional Encrypted Parameter for Public Authentication,” pp. 0–4, 2016.</w:t>
-      </w:r>
-    </w:p>
-    <w:p>
-      <w:pPr>
-        <w:widowControl w:val="0"/>
-        <w:autoSpaceDE w:val="0"/>
-        <w:autoSpaceDN w:val="0"/>
-        <w:adjustRightInd w:val="0"/>
-        <w:ind w:left="640" w:hanging="640"/>
-        <w:rPr>
-          <w:rFonts w:ascii="Times New Roman" w:hAnsi="Times New Roman"/>
-          <w:noProof/>
-          <w:sz w:val="22"/>
-        </w:rPr>
-      </w:pPr>
-      <w:r>
-        <w:rPr>
-          <w:rFonts w:ascii="Times New Roman" w:hAnsi="Times New Roman"/>
-          <w:noProof/>
-          <w:sz w:val="22"/>
+          <w:lang w:val="en-US"/>
         </w:rPr>
         <w:t>[16]</w:t>
       </w:r>
@@ -4294,6 +3841,7 @@
           <w:rFonts w:ascii="Times New Roman" w:hAnsi="Times New Roman"/>
           <w:noProof/>
           <w:sz w:val="22"/>
+          <w:lang w:val="en-US"/>
         </w:rPr>
         <w:tab/>
         <w:t xml:space="preserve">X. Huang, Y. Xiang, E. Bertino, J. Zhou, and L. Xu, “Robust multi-factor authentication for fragile communications,” </w:t>
@@ -4305,8 +3853,19 @@
           <w:iCs/>
           <w:noProof/>
           <w:sz w:val="22"/>
-        </w:rPr>
-        <w:t>IEEE Trans. Dependable Secur. Comput.</w:t>
+          <w:lang w:val="en-US"/>
+        </w:rPr>
+        <w:t xml:space="preserve">IEEE Trans. </w:t>
+      </w:r>
+      <w:r>
+        <w:rPr>
+          <w:rFonts w:ascii="Times New Roman" w:hAnsi="Times New Roman"/>
+          <w:i/>
+          <w:iCs/>
+          <w:noProof/>
+          <w:sz w:val="22"/>
+        </w:rPr>
+        <w:t>Dependable Secur. Comput.</w:t>
       </w:r>
       <w:r>
         <w:rPr>
@@ -4422,7 +3981,7 @@
         <w:color w:val="323E4F" w:themeColor="text2" w:themeShade="BF"/>
         <w:lang w:val="es-ES"/>
       </w:rPr>
-      <w:t>6</w:t>
+      <w:t>3</w:t>
     </w:r>
     <w:r>
       <w:rPr>
@@ -4461,7 +4020,7 @@
         <w:color w:val="323E4F" w:themeColor="text2" w:themeShade="BF"/>
         <w:lang w:val="es-ES"/>
       </w:rPr>
-      <w:t>6</w:t>
+      <w:t>5</w:t>
     </w:r>
     <w:r>
       <w:rPr>
@@ -5854,19 +5413,19 @@
 
 <file path=word/glossary/fontTable.xml><?xml version="1.0" encoding="utf-8"?>
 <w:fonts xmlns:mc="http://schemas.openxmlformats.org/markup-compatibility/2006" xmlns:r="http://schemas.openxmlformats.org/officeDocument/2006/relationships" xmlns:w="http://schemas.openxmlformats.org/wordprocessingml/2006/main" xmlns:w14="http://schemas.microsoft.com/office/word/2010/wordml" xmlns:w15="http://schemas.microsoft.com/office/word/2012/wordml" xmlns:w16se="http://schemas.microsoft.com/office/word/2015/wordml/symex" mc:Ignorable="w14 w15 w16se">
+  <w:font w:name="Calibri">
+    <w:panose1 w:val="020F0502020204030204"/>
+    <w:charset w:val="00"/>
+    <w:family w:val="swiss"/>
+    <w:pitch w:val="variable"/>
+    <w:sig w:usb0="E0002AFF" w:usb1="C000247B" w:usb2="00000009" w:usb3="00000000" w:csb0="000001FF" w:csb1="00000000"/>
+  </w:font>
   <w:font w:name="Times New Roman">
     <w:panose1 w:val="02020603050405020304"/>
     <w:charset w:val="00"/>
     <w:family w:val="roman"/>
     <w:pitch w:val="variable"/>
     <w:sig w:usb0="E0002EFF" w:usb1="C000785B" w:usb2="00000009" w:usb3="00000000" w:csb0="000001FF" w:csb1="00000000"/>
-  </w:font>
-  <w:font w:name="Calibri">
-    <w:panose1 w:val="020F0502020204030204"/>
-    <w:charset w:val="00"/>
-    <w:family w:val="swiss"/>
-    <w:pitch w:val="variable"/>
-    <w:sig w:usb0="E0002AFF" w:usb1="C000247B" w:usb2="00000009" w:usb3="00000000" w:csb0="000001FF" w:csb1="00000000"/>
   </w:font>
   <w:font w:name="Calibri Light">
     <w:panose1 w:val="020F0302020204030204"/>
@@ -5909,6 +5468,7 @@
   <w:rsids>
     <w:rsidRoot w:val="00BD3104"/>
     <w:rsid w:val="001C7E22"/>
+    <w:rsid w:val="006D5459"/>
     <w:rsid w:val="00797818"/>
     <w:rsid w:val="008D3335"/>
     <w:rsid w:val="00961326"/>
@@ -6680,7 +6240,7 @@
 </file>
 
 <file path=customXml/itemProps2.xml><?xml version="1.0" encoding="utf-8"?>
-<ds:datastoreItem xmlns:ds="http://schemas.openxmlformats.org/officeDocument/2006/customXml" ds:itemID="{7EDB8D65-471E-41A7-8A8F-BC64A87BBFD4}">
+<ds:datastoreItem xmlns:ds="http://schemas.openxmlformats.org/officeDocument/2006/customXml" ds:itemID="{FC929AA5-A7BC-45D9-8AA3-3E97059BF020}">
   <ds:schemaRefs>
     <ds:schemaRef ds:uri="http://schemas.openxmlformats.org/officeDocument/2006/bibliography"/>
   </ds:schemaRefs>

</xml_diff>